<commit_message>
upd hw4 report 123
</commit_message>
<xml_diff>
--- a/hw4/report.docx
+++ b/hw4/report.docx
@@ -242,7 +242,7 @@
     </w:p>
     <w:p>
       <w:pPr>
-        <w:pStyle w:val="a3"/>
+        <w:pStyle w:val="NoSpacing"/>
         <w:ind w:leftChars="150" w:left="360"/>
         <w:jc w:val="both"/>
         <w:rPr>
@@ -262,7 +262,7 @@
         <mc:AlternateContent>
           <mc:Choice Requires="wpg">
             <w:drawing>
-              <wp:anchor distT="0" distB="0" distL="114300" distR="114300" simplePos="0" relativeHeight="251665408" behindDoc="0" locked="0" layoutInCell="1" allowOverlap="1" wp14:anchorId="3CF350E9" wp14:editId="5D73D1B6">
+              <wp:anchor distT="0" distB="0" distL="114300" distR="114300" simplePos="0" relativeHeight="251664384" behindDoc="0" locked="0" layoutInCell="1" allowOverlap="1" wp14:anchorId="3CF350E9" wp14:editId="5D73D1B6">
                 <wp:simplePos x="0" y="0"/>
                 <wp:positionH relativeFrom="margin">
                   <wp:align>center</wp:align>
@@ -504,7 +504,7 @@
           </mc:Choice>
           <mc:Fallback>
             <w:pict>
-              <v:group w14:anchorId="18F7F8F8" id="群組 9" o:spid="_x0000_s1026" style="position:absolute;margin-left:0;margin-top:.35pt;width:296.3pt;height:514.9pt;z-index:251665408;mso-position-horizontal:center;mso-position-horizontal-relative:margin;mso-width-relative:margin;mso-height-relative:margin" coordsize="53435,92852" o:gfxdata="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">
+              <v:group w14:anchorId="68CD8489" id="群組 9" o:spid="_x0000_s1026" style="position:absolute;margin-left:0;margin-top:.35pt;width:296.3pt;height:514.9pt;z-index:251664384;mso-position-horizontal:center;mso-position-horizontal-relative:margin;mso-width-relative:margin;mso-height-relative:margin" coordsize="53435,92852" o:gfxdata="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">
                 <v:shapetype id="_x0000_t75" coordsize="21600,21600" o:spt="75" o:preferrelative="t" path="m@4@5l@4@11@9@11@9@5xe" filled="f" stroked="f">
                   <v:stroke joinstyle="miter"/>
                   <v:formulas>
@@ -524,31 +524,31 @@
                   <v:path o:extrusionok="f" gradientshapeok="t" o:connecttype="rect"/>
                   <o:lock v:ext="edit" aspectratio="t"/>
                 </v:shapetype>
-                <v:shape id="圖片 6" o:spid="_x0000_s1027" type="#_x0000_t75" style="position:absolute;left:692;top:66917;width:52743;height:13189;visibility:visible;mso-wrap-style:square" o:gfxdata="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">
+                <v:shape id="圖片 6" o:spid="_x0000_s1027" type="#_x0000_t75" style="position:absolute;left:692;top:66917;width:52743;height:13189;visibility:visible;mso-wrap-style:square" o:gfxdata="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">
                   <v:imagedata r:id="rId12" o:title=""/>
                   <v:path arrowok="t"/>
                 </v:shape>
-                <v:shape id="圖片 5" o:spid="_x0000_s1028" type="#_x0000_t75" style="position:absolute;left:554;top:53617;width:52743;height:13189;visibility:visible;mso-wrap-style:square" o:gfxdata="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">
+                <v:shape id="圖片 5" o:spid="_x0000_s1028" type="#_x0000_t75" style="position:absolute;left:554;top:53617;width:52743;height:13189;visibility:visible;mso-wrap-style:square" o:gfxdata="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">
                   <v:imagedata r:id="rId13" o:title=""/>
                   <v:path arrowok="t"/>
                 </v:shape>
-                <v:shape id="圖片 4" o:spid="_x0000_s1029" type="#_x0000_t75" style="position:absolute;left:415;top:40455;width:52743;height:13189;visibility:visible;mso-wrap-style:square" o:gfxdata="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">
+                <v:shape id="圖片 4" o:spid="_x0000_s1029" type="#_x0000_t75" style="position:absolute;left:415;top:40455;width:52743;height:13189;visibility:visible;mso-wrap-style:square" o:gfxdata="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">
                   <v:imagedata r:id="rId14" o:title=""/>
                   <v:path arrowok="t"/>
                 </v:shape>
-                <v:shape id="圖片 1" o:spid="_x0000_s1030" type="#_x0000_t75" style="position:absolute;width:52743;height:13188;visibility:visible;mso-wrap-style:square" o:gfxdata="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">
+                <v:shape id="圖片 1" o:spid="_x0000_s1030" type="#_x0000_t75" style="position:absolute;width:52743;height:13188;visibility:visible;mso-wrap-style:square" o:gfxdata="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">
                   <v:imagedata r:id="rId15" o:title=""/>
                   <v:path arrowok="t"/>
                 </v:shape>
-                <v:shape id="圖片 2" o:spid="_x0000_s1031" type="#_x0000_t75" style="position:absolute;top:13161;width:52743;height:13189;visibility:visible;mso-wrap-style:square" o:gfxdata="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">
+                <v:shape id="圖片 2" o:spid="_x0000_s1031" type="#_x0000_t75" style="position:absolute;top:13161;width:52743;height:13189;visibility:visible;mso-wrap-style:square" o:gfxdata="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">
                   <v:imagedata r:id="rId16" o:title=""/>
                   <v:path arrowok="t"/>
                 </v:shape>
-                <v:shape id="圖片 3" o:spid="_x0000_s1032" type="#_x0000_t75" style="position:absolute;left:277;top:26739;width:52743;height:13189;visibility:visible;mso-wrap-style:square" o:gfxdata="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">
+                <v:shape id="圖片 3" o:spid="_x0000_s1032" type="#_x0000_t75" style="position:absolute;left:277;top:26739;width:52743;height:13189;visibility:visible;mso-wrap-style:square" o:gfxdata="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">
                   <v:imagedata r:id="rId17" o:title=""/>
                   <v:path arrowok="t"/>
                 </v:shape>
-                <v:shape id="圖片 8" o:spid="_x0000_s1033" type="#_x0000_t75" style="position:absolute;left:692;top:79663;width:52743;height:13189;visibility:visible;mso-wrap-style:square" o:gfxdata="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">
+                <v:shape id="圖片 8" o:spid="_x0000_s1033" type="#_x0000_t75" style="position:absolute;left:692;top:79663;width:52743;height:13189;visibility:visible;mso-wrap-style:square" o:gfxdata="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">
                   <v:imagedata r:id="rId18" o:title=""/>
                   <v:path arrowok="t"/>
                 </v:shape>
@@ -569,347 +569,347 @@
     </w:p>
     <w:p>
       <w:pPr>
-        <w:pStyle w:val="a3"/>
-        <w:ind w:leftChars="150" w:left="360"/>
-        <w:jc w:val="both"/>
-        <w:rPr>
-          <w:rFonts w:ascii="標楷體" w:eastAsia="標楷體" w:hAnsi="標楷體"/>
-          <w:color w:val="000000" w:themeColor="text1"/>
-          <w:shd w:val="clear" w:color="auto" w:fill="FFFFFF"/>
-        </w:rPr>
-      </w:pPr>
-    </w:p>
-    <w:p>
-      <w:pPr>
-        <w:pStyle w:val="a3"/>
-        <w:ind w:leftChars="150" w:left="360"/>
-        <w:jc w:val="both"/>
-        <w:rPr>
-          <w:rFonts w:ascii="標楷體" w:eastAsia="標楷體" w:hAnsi="標楷體"/>
-          <w:color w:val="000000" w:themeColor="text1"/>
-          <w:shd w:val="clear" w:color="auto" w:fill="FFFFFF"/>
-        </w:rPr>
-      </w:pPr>
-    </w:p>
-    <w:p>
-      <w:pPr>
-        <w:pStyle w:val="a3"/>
-        <w:ind w:leftChars="150" w:left="360"/>
-        <w:jc w:val="both"/>
-        <w:rPr>
-          <w:rFonts w:ascii="標楷體" w:eastAsia="標楷體" w:hAnsi="標楷體"/>
-          <w:color w:val="000000" w:themeColor="text1"/>
-          <w:shd w:val="clear" w:color="auto" w:fill="FFFFFF"/>
-        </w:rPr>
-      </w:pPr>
-    </w:p>
-    <w:p>
-      <w:pPr>
-        <w:pStyle w:val="a3"/>
-        <w:ind w:leftChars="150" w:left="360"/>
-        <w:jc w:val="both"/>
-        <w:rPr>
-          <w:rFonts w:ascii="標楷體" w:eastAsia="標楷體" w:hAnsi="標楷體"/>
-          <w:color w:val="000000" w:themeColor="text1"/>
-          <w:shd w:val="clear" w:color="auto" w:fill="FFFFFF"/>
-        </w:rPr>
-      </w:pPr>
-    </w:p>
-    <w:p>
-      <w:pPr>
-        <w:pStyle w:val="a3"/>
-        <w:ind w:leftChars="150" w:left="360"/>
-        <w:jc w:val="both"/>
-        <w:rPr>
-          <w:rFonts w:ascii="標楷體" w:eastAsia="標楷體" w:hAnsi="標楷體"/>
-          <w:color w:val="000000" w:themeColor="text1"/>
-          <w:shd w:val="clear" w:color="auto" w:fill="FFFFFF"/>
-        </w:rPr>
-      </w:pPr>
-    </w:p>
-    <w:p>
-      <w:pPr>
-        <w:pStyle w:val="a3"/>
-        <w:ind w:leftChars="150" w:left="360"/>
-        <w:jc w:val="both"/>
-        <w:rPr>
-          <w:rFonts w:ascii="標楷體" w:eastAsia="標楷體" w:hAnsi="標楷體"/>
-          <w:color w:val="000000" w:themeColor="text1"/>
-          <w:shd w:val="clear" w:color="auto" w:fill="FFFFFF"/>
-        </w:rPr>
-      </w:pPr>
-    </w:p>
-    <w:p>
-      <w:pPr>
-        <w:pStyle w:val="a3"/>
-        <w:ind w:leftChars="150" w:left="360"/>
-        <w:jc w:val="both"/>
-        <w:rPr>
-          <w:rFonts w:ascii="標楷體" w:eastAsia="標楷體" w:hAnsi="標楷體"/>
-          <w:color w:val="000000" w:themeColor="text1"/>
-          <w:shd w:val="clear" w:color="auto" w:fill="FFFFFF"/>
-        </w:rPr>
-      </w:pPr>
-    </w:p>
-    <w:p>
-      <w:pPr>
-        <w:pStyle w:val="a3"/>
-        <w:ind w:leftChars="150" w:left="360"/>
-        <w:jc w:val="both"/>
-        <w:rPr>
-          <w:rFonts w:ascii="標楷體" w:eastAsia="標楷體" w:hAnsi="標楷體"/>
-          <w:color w:val="000000" w:themeColor="text1"/>
-          <w:shd w:val="clear" w:color="auto" w:fill="FFFFFF"/>
-        </w:rPr>
-      </w:pPr>
-    </w:p>
-    <w:p>
-      <w:pPr>
-        <w:pStyle w:val="a3"/>
-        <w:ind w:leftChars="150" w:left="360"/>
-        <w:jc w:val="both"/>
-        <w:rPr>
-          <w:rFonts w:ascii="標楷體" w:eastAsia="標楷體" w:hAnsi="標楷體"/>
-          <w:color w:val="000000" w:themeColor="text1"/>
-          <w:shd w:val="clear" w:color="auto" w:fill="FFFFFF"/>
-        </w:rPr>
-      </w:pPr>
-    </w:p>
-    <w:p>
-      <w:pPr>
-        <w:pStyle w:val="a3"/>
-        <w:ind w:leftChars="150" w:left="360"/>
-        <w:jc w:val="both"/>
-        <w:rPr>
-          <w:rFonts w:ascii="標楷體" w:eastAsia="標楷體" w:hAnsi="標楷體"/>
-          <w:color w:val="000000" w:themeColor="text1"/>
-          <w:shd w:val="clear" w:color="auto" w:fill="FFFFFF"/>
-        </w:rPr>
-      </w:pPr>
-    </w:p>
-    <w:p>
-      <w:pPr>
-        <w:pStyle w:val="a3"/>
-        <w:ind w:leftChars="150" w:left="360"/>
-        <w:jc w:val="both"/>
-        <w:rPr>
-          <w:rFonts w:ascii="標楷體" w:eastAsia="標楷體" w:hAnsi="標楷體"/>
-          <w:color w:val="000000" w:themeColor="text1"/>
-          <w:shd w:val="clear" w:color="auto" w:fill="FFFFFF"/>
-        </w:rPr>
-      </w:pPr>
-    </w:p>
-    <w:p>
-      <w:pPr>
-        <w:pStyle w:val="a3"/>
-        <w:ind w:leftChars="150" w:left="360"/>
-        <w:jc w:val="both"/>
-        <w:rPr>
-          <w:rFonts w:ascii="標楷體" w:eastAsia="標楷體" w:hAnsi="標楷體"/>
-          <w:color w:val="000000" w:themeColor="text1"/>
-          <w:shd w:val="clear" w:color="auto" w:fill="FFFFFF"/>
-        </w:rPr>
-      </w:pPr>
-    </w:p>
-    <w:p>
-      <w:pPr>
-        <w:pStyle w:val="a3"/>
-        <w:ind w:leftChars="150" w:left="360"/>
-        <w:jc w:val="both"/>
-        <w:rPr>
-          <w:rFonts w:ascii="標楷體" w:eastAsia="標楷體" w:hAnsi="標楷體"/>
-          <w:color w:val="000000" w:themeColor="text1"/>
-          <w:shd w:val="clear" w:color="auto" w:fill="FFFFFF"/>
-        </w:rPr>
-      </w:pPr>
-    </w:p>
-    <w:p>
-      <w:pPr>
-        <w:pStyle w:val="a3"/>
-        <w:ind w:leftChars="150" w:left="360"/>
-        <w:jc w:val="both"/>
-        <w:rPr>
-          <w:rFonts w:ascii="標楷體" w:eastAsia="標楷體" w:hAnsi="標楷體"/>
-          <w:color w:val="000000" w:themeColor="text1"/>
-          <w:shd w:val="clear" w:color="auto" w:fill="FFFFFF"/>
-        </w:rPr>
-      </w:pPr>
-    </w:p>
-    <w:p>
-      <w:pPr>
-        <w:pStyle w:val="a3"/>
-        <w:ind w:leftChars="150" w:left="360"/>
-        <w:jc w:val="both"/>
-        <w:rPr>
-          <w:rFonts w:ascii="標楷體" w:eastAsia="標楷體" w:hAnsi="標楷體"/>
-          <w:color w:val="000000" w:themeColor="text1"/>
-          <w:shd w:val="clear" w:color="auto" w:fill="FFFFFF"/>
-        </w:rPr>
-      </w:pPr>
-    </w:p>
-    <w:p>
-      <w:pPr>
-        <w:pStyle w:val="a3"/>
-        <w:ind w:leftChars="150" w:left="360"/>
-        <w:jc w:val="both"/>
-        <w:rPr>
-          <w:rFonts w:ascii="標楷體" w:eastAsia="標楷體" w:hAnsi="標楷體"/>
-          <w:color w:val="000000" w:themeColor="text1"/>
-          <w:shd w:val="clear" w:color="auto" w:fill="FFFFFF"/>
-        </w:rPr>
-      </w:pPr>
-    </w:p>
-    <w:p>
-      <w:pPr>
-        <w:pStyle w:val="a3"/>
-        <w:ind w:leftChars="150" w:left="360"/>
-        <w:jc w:val="both"/>
-        <w:rPr>
-          <w:rFonts w:ascii="標楷體" w:eastAsia="標楷體" w:hAnsi="標楷體"/>
-          <w:color w:val="000000" w:themeColor="text1"/>
-          <w:shd w:val="clear" w:color="auto" w:fill="FFFFFF"/>
-        </w:rPr>
-      </w:pPr>
-    </w:p>
-    <w:p>
-      <w:pPr>
-        <w:pStyle w:val="a3"/>
-        <w:ind w:leftChars="150" w:left="360"/>
-        <w:jc w:val="both"/>
-        <w:rPr>
-          <w:rFonts w:ascii="標楷體" w:eastAsia="標楷體" w:hAnsi="標楷體"/>
-          <w:color w:val="000000" w:themeColor="text1"/>
-          <w:shd w:val="clear" w:color="auto" w:fill="FFFFFF"/>
-        </w:rPr>
-      </w:pPr>
-    </w:p>
-    <w:p>
-      <w:pPr>
-        <w:pStyle w:val="a3"/>
-        <w:ind w:leftChars="150" w:left="360"/>
-        <w:jc w:val="both"/>
-        <w:rPr>
-          <w:rFonts w:ascii="標楷體" w:eastAsia="標楷體" w:hAnsi="標楷體"/>
-          <w:color w:val="000000" w:themeColor="text1"/>
-          <w:shd w:val="clear" w:color="auto" w:fill="FFFFFF"/>
-        </w:rPr>
-      </w:pPr>
-    </w:p>
-    <w:p>
-      <w:pPr>
-        <w:pStyle w:val="a3"/>
-        <w:ind w:leftChars="150" w:left="360"/>
-        <w:jc w:val="both"/>
-        <w:rPr>
-          <w:rFonts w:ascii="標楷體" w:eastAsia="標楷體" w:hAnsi="標楷體"/>
-          <w:color w:val="000000" w:themeColor="text1"/>
-          <w:shd w:val="clear" w:color="auto" w:fill="FFFFFF"/>
-        </w:rPr>
-      </w:pPr>
-    </w:p>
-    <w:p>
-      <w:pPr>
-        <w:pStyle w:val="a3"/>
-        <w:ind w:leftChars="150" w:left="360"/>
-        <w:jc w:val="both"/>
-        <w:rPr>
-          <w:rFonts w:ascii="標楷體" w:eastAsia="標楷體" w:hAnsi="標楷體"/>
-          <w:color w:val="000000" w:themeColor="text1"/>
-          <w:shd w:val="clear" w:color="auto" w:fill="FFFFFF"/>
-        </w:rPr>
-      </w:pPr>
-    </w:p>
-    <w:p>
-      <w:pPr>
-        <w:pStyle w:val="a3"/>
-        <w:ind w:leftChars="150" w:left="360"/>
-        <w:jc w:val="both"/>
-        <w:rPr>
-          <w:rFonts w:ascii="標楷體" w:eastAsia="標楷體" w:hAnsi="標楷體"/>
-          <w:color w:val="000000" w:themeColor="text1"/>
-          <w:shd w:val="clear" w:color="auto" w:fill="FFFFFF"/>
-        </w:rPr>
-      </w:pPr>
-    </w:p>
-    <w:p>
-      <w:pPr>
-        <w:pStyle w:val="a3"/>
-        <w:ind w:leftChars="150" w:left="360"/>
-        <w:jc w:val="both"/>
-        <w:rPr>
-          <w:rFonts w:ascii="標楷體" w:eastAsia="標楷體" w:hAnsi="標楷體"/>
-          <w:color w:val="000000" w:themeColor="text1"/>
-          <w:shd w:val="clear" w:color="auto" w:fill="FFFFFF"/>
-        </w:rPr>
-      </w:pPr>
-    </w:p>
-    <w:p>
-      <w:pPr>
-        <w:pStyle w:val="a3"/>
-        <w:ind w:leftChars="150" w:left="360"/>
-        <w:jc w:val="both"/>
-        <w:rPr>
-          <w:rFonts w:ascii="標楷體" w:eastAsia="標楷體" w:hAnsi="標楷體"/>
-          <w:color w:val="000000" w:themeColor="text1"/>
-          <w:shd w:val="clear" w:color="auto" w:fill="FFFFFF"/>
-        </w:rPr>
-      </w:pPr>
-    </w:p>
-    <w:p>
-      <w:pPr>
-        <w:pStyle w:val="a3"/>
-        <w:ind w:leftChars="150" w:left="360"/>
-        <w:jc w:val="both"/>
-        <w:rPr>
-          <w:rFonts w:ascii="標楷體" w:eastAsia="標楷體" w:hAnsi="標楷體"/>
-          <w:color w:val="000000" w:themeColor="text1"/>
-          <w:shd w:val="clear" w:color="auto" w:fill="FFFFFF"/>
-        </w:rPr>
-      </w:pPr>
-    </w:p>
-    <w:p>
-      <w:pPr>
-        <w:pStyle w:val="a3"/>
-        <w:ind w:leftChars="150" w:left="360"/>
-        <w:jc w:val="both"/>
-        <w:rPr>
-          <w:rFonts w:ascii="標楷體" w:eastAsia="標楷體" w:hAnsi="標楷體" w:hint="eastAsia"/>
-          <w:color w:val="000000" w:themeColor="text1"/>
-          <w:shd w:val="clear" w:color="auto" w:fill="FFFFFF"/>
-        </w:rPr>
-      </w:pPr>
-    </w:p>
-    <w:p>
-      <w:pPr>
-        <w:pStyle w:val="a3"/>
-        <w:ind w:leftChars="150" w:left="360"/>
-        <w:jc w:val="both"/>
-        <w:rPr>
-          <w:rFonts w:ascii="標楷體" w:eastAsia="標楷體" w:hAnsi="標楷體"/>
-          <w:color w:val="000000" w:themeColor="text1"/>
-          <w:shd w:val="clear" w:color="auto" w:fill="FFFFFF"/>
-        </w:rPr>
-      </w:pPr>
-    </w:p>
-    <w:p>
-      <w:pPr>
-        <w:pStyle w:val="a3"/>
-        <w:ind w:leftChars="150" w:left="360"/>
-        <w:jc w:val="both"/>
-        <w:rPr>
-          <w:rFonts w:ascii="標楷體" w:eastAsia="標楷體" w:hAnsi="標楷體"/>
-          <w:color w:val="000000" w:themeColor="text1"/>
-          <w:shd w:val="clear" w:color="auto" w:fill="FFFFFF"/>
-        </w:rPr>
-      </w:pPr>
-    </w:p>
-    <w:p>
-      <w:pPr>
-        <w:pStyle w:val="a3"/>
+        <w:pStyle w:val="NoSpacing"/>
+        <w:ind w:leftChars="150" w:left="360"/>
+        <w:jc w:val="both"/>
+        <w:rPr>
+          <w:rFonts w:ascii="標楷體" w:eastAsia="標楷體" w:hAnsi="標楷體"/>
+          <w:color w:val="000000" w:themeColor="text1"/>
+          <w:shd w:val="clear" w:color="auto" w:fill="FFFFFF"/>
+        </w:rPr>
+      </w:pPr>
+    </w:p>
+    <w:p>
+      <w:pPr>
+        <w:pStyle w:val="NoSpacing"/>
+        <w:ind w:leftChars="150" w:left="360"/>
+        <w:jc w:val="both"/>
+        <w:rPr>
+          <w:rFonts w:ascii="標楷體" w:eastAsia="標楷體" w:hAnsi="標楷體"/>
+          <w:color w:val="000000" w:themeColor="text1"/>
+          <w:shd w:val="clear" w:color="auto" w:fill="FFFFFF"/>
+        </w:rPr>
+      </w:pPr>
+    </w:p>
+    <w:p>
+      <w:pPr>
+        <w:pStyle w:val="NoSpacing"/>
+        <w:ind w:leftChars="150" w:left="360"/>
+        <w:jc w:val="both"/>
+        <w:rPr>
+          <w:rFonts w:ascii="標楷體" w:eastAsia="標楷體" w:hAnsi="標楷體"/>
+          <w:color w:val="000000" w:themeColor="text1"/>
+          <w:shd w:val="clear" w:color="auto" w:fill="FFFFFF"/>
+        </w:rPr>
+      </w:pPr>
+    </w:p>
+    <w:p>
+      <w:pPr>
+        <w:pStyle w:val="NoSpacing"/>
+        <w:ind w:leftChars="150" w:left="360"/>
+        <w:jc w:val="both"/>
+        <w:rPr>
+          <w:rFonts w:ascii="標楷體" w:eastAsia="標楷體" w:hAnsi="標楷體"/>
+          <w:color w:val="000000" w:themeColor="text1"/>
+          <w:shd w:val="clear" w:color="auto" w:fill="FFFFFF"/>
+        </w:rPr>
+      </w:pPr>
+    </w:p>
+    <w:p>
+      <w:pPr>
+        <w:pStyle w:val="NoSpacing"/>
+        <w:ind w:leftChars="150" w:left="360"/>
+        <w:jc w:val="both"/>
+        <w:rPr>
+          <w:rFonts w:ascii="標楷體" w:eastAsia="標楷體" w:hAnsi="標楷體"/>
+          <w:color w:val="000000" w:themeColor="text1"/>
+          <w:shd w:val="clear" w:color="auto" w:fill="FFFFFF"/>
+        </w:rPr>
+      </w:pPr>
+    </w:p>
+    <w:p>
+      <w:pPr>
+        <w:pStyle w:val="NoSpacing"/>
+        <w:ind w:leftChars="150" w:left="360"/>
+        <w:jc w:val="both"/>
+        <w:rPr>
+          <w:rFonts w:ascii="標楷體" w:eastAsia="標楷體" w:hAnsi="標楷體"/>
+          <w:color w:val="000000" w:themeColor="text1"/>
+          <w:shd w:val="clear" w:color="auto" w:fill="FFFFFF"/>
+        </w:rPr>
+      </w:pPr>
+    </w:p>
+    <w:p>
+      <w:pPr>
+        <w:pStyle w:val="NoSpacing"/>
+        <w:ind w:leftChars="150" w:left="360"/>
+        <w:jc w:val="both"/>
+        <w:rPr>
+          <w:rFonts w:ascii="標楷體" w:eastAsia="標楷體" w:hAnsi="標楷體"/>
+          <w:color w:val="000000" w:themeColor="text1"/>
+          <w:shd w:val="clear" w:color="auto" w:fill="FFFFFF"/>
+        </w:rPr>
+      </w:pPr>
+    </w:p>
+    <w:p>
+      <w:pPr>
+        <w:pStyle w:val="NoSpacing"/>
+        <w:ind w:leftChars="150" w:left="360"/>
+        <w:jc w:val="both"/>
+        <w:rPr>
+          <w:rFonts w:ascii="標楷體" w:eastAsia="標楷體" w:hAnsi="標楷體"/>
+          <w:color w:val="000000" w:themeColor="text1"/>
+          <w:shd w:val="clear" w:color="auto" w:fill="FFFFFF"/>
+        </w:rPr>
+      </w:pPr>
+    </w:p>
+    <w:p>
+      <w:pPr>
+        <w:pStyle w:val="NoSpacing"/>
+        <w:ind w:leftChars="150" w:left="360"/>
+        <w:jc w:val="both"/>
+        <w:rPr>
+          <w:rFonts w:ascii="標楷體" w:eastAsia="標楷體" w:hAnsi="標楷體"/>
+          <w:color w:val="000000" w:themeColor="text1"/>
+          <w:shd w:val="clear" w:color="auto" w:fill="FFFFFF"/>
+        </w:rPr>
+      </w:pPr>
+    </w:p>
+    <w:p>
+      <w:pPr>
+        <w:pStyle w:val="NoSpacing"/>
+        <w:ind w:leftChars="150" w:left="360"/>
+        <w:jc w:val="both"/>
+        <w:rPr>
+          <w:rFonts w:ascii="標楷體" w:eastAsia="標楷體" w:hAnsi="標楷體"/>
+          <w:color w:val="000000" w:themeColor="text1"/>
+          <w:shd w:val="clear" w:color="auto" w:fill="FFFFFF"/>
+        </w:rPr>
+      </w:pPr>
+    </w:p>
+    <w:p>
+      <w:pPr>
+        <w:pStyle w:val="NoSpacing"/>
+        <w:ind w:leftChars="150" w:left="360"/>
+        <w:jc w:val="both"/>
+        <w:rPr>
+          <w:rFonts w:ascii="標楷體" w:eastAsia="標楷體" w:hAnsi="標楷體"/>
+          <w:color w:val="000000" w:themeColor="text1"/>
+          <w:shd w:val="clear" w:color="auto" w:fill="FFFFFF"/>
+        </w:rPr>
+      </w:pPr>
+    </w:p>
+    <w:p>
+      <w:pPr>
+        <w:pStyle w:val="NoSpacing"/>
+        <w:ind w:leftChars="150" w:left="360"/>
+        <w:jc w:val="both"/>
+        <w:rPr>
+          <w:rFonts w:ascii="標楷體" w:eastAsia="標楷體" w:hAnsi="標楷體"/>
+          <w:color w:val="000000" w:themeColor="text1"/>
+          <w:shd w:val="clear" w:color="auto" w:fill="FFFFFF"/>
+        </w:rPr>
+      </w:pPr>
+    </w:p>
+    <w:p>
+      <w:pPr>
+        <w:pStyle w:val="NoSpacing"/>
+        <w:ind w:leftChars="150" w:left="360"/>
+        <w:jc w:val="both"/>
+        <w:rPr>
+          <w:rFonts w:ascii="標楷體" w:eastAsia="標楷體" w:hAnsi="標楷體"/>
+          <w:color w:val="000000" w:themeColor="text1"/>
+          <w:shd w:val="clear" w:color="auto" w:fill="FFFFFF"/>
+        </w:rPr>
+      </w:pPr>
+    </w:p>
+    <w:p>
+      <w:pPr>
+        <w:pStyle w:val="NoSpacing"/>
+        <w:ind w:leftChars="150" w:left="360"/>
+        <w:jc w:val="both"/>
+        <w:rPr>
+          <w:rFonts w:ascii="標楷體" w:eastAsia="標楷體" w:hAnsi="標楷體"/>
+          <w:color w:val="000000" w:themeColor="text1"/>
+          <w:shd w:val="clear" w:color="auto" w:fill="FFFFFF"/>
+        </w:rPr>
+      </w:pPr>
+    </w:p>
+    <w:p>
+      <w:pPr>
+        <w:pStyle w:val="NoSpacing"/>
+        <w:ind w:leftChars="150" w:left="360"/>
+        <w:jc w:val="both"/>
+        <w:rPr>
+          <w:rFonts w:ascii="標楷體" w:eastAsia="標楷體" w:hAnsi="標楷體"/>
+          <w:color w:val="000000" w:themeColor="text1"/>
+          <w:shd w:val="clear" w:color="auto" w:fill="FFFFFF"/>
+        </w:rPr>
+      </w:pPr>
+    </w:p>
+    <w:p>
+      <w:pPr>
+        <w:pStyle w:val="NoSpacing"/>
+        <w:ind w:leftChars="150" w:left="360"/>
+        <w:jc w:val="both"/>
+        <w:rPr>
+          <w:rFonts w:ascii="標楷體" w:eastAsia="標楷體" w:hAnsi="標楷體"/>
+          <w:color w:val="000000" w:themeColor="text1"/>
+          <w:shd w:val="clear" w:color="auto" w:fill="FFFFFF"/>
+        </w:rPr>
+      </w:pPr>
+    </w:p>
+    <w:p>
+      <w:pPr>
+        <w:pStyle w:val="NoSpacing"/>
+        <w:ind w:leftChars="150" w:left="360"/>
+        <w:jc w:val="both"/>
+        <w:rPr>
+          <w:rFonts w:ascii="標楷體" w:eastAsia="標楷體" w:hAnsi="標楷體"/>
+          <w:color w:val="000000" w:themeColor="text1"/>
+          <w:shd w:val="clear" w:color="auto" w:fill="FFFFFF"/>
+        </w:rPr>
+      </w:pPr>
+    </w:p>
+    <w:p>
+      <w:pPr>
+        <w:pStyle w:val="NoSpacing"/>
+        <w:ind w:leftChars="150" w:left="360"/>
+        <w:jc w:val="both"/>
+        <w:rPr>
+          <w:rFonts w:ascii="標楷體" w:eastAsia="標楷體" w:hAnsi="標楷體"/>
+          <w:color w:val="000000" w:themeColor="text1"/>
+          <w:shd w:val="clear" w:color="auto" w:fill="FFFFFF"/>
+        </w:rPr>
+      </w:pPr>
+    </w:p>
+    <w:p>
+      <w:pPr>
+        <w:pStyle w:val="NoSpacing"/>
+        <w:ind w:leftChars="150" w:left="360"/>
+        <w:jc w:val="both"/>
+        <w:rPr>
+          <w:rFonts w:ascii="標楷體" w:eastAsia="標楷體" w:hAnsi="標楷體"/>
+          <w:color w:val="000000" w:themeColor="text1"/>
+          <w:shd w:val="clear" w:color="auto" w:fill="FFFFFF"/>
+        </w:rPr>
+      </w:pPr>
+    </w:p>
+    <w:p>
+      <w:pPr>
+        <w:pStyle w:val="NoSpacing"/>
+        <w:ind w:leftChars="150" w:left="360"/>
+        <w:jc w:val="both"/>
+        <w:rPr>
+          <w:rFonts w:ascii="標楷體" w:eastAsia="標楷體" w:hAnsi="標楷體"/>
+          <w:color w:val="000000" w:themeColor="text1"/>
+          <w:shd w:val="clear" w:color="auto" w:fill="FFFFFF"/>
+        </w:rPr>
+      </w:pPr>
+    </w:p>
+    <w:p>
+      <w:pPr>
+        <w:pStyle w:val="NoSpacing"/>
+        <w:ind w:leftChars="150" w:left="360"/>
+        <w:jc w:val="both"/>
+        <w:rPr>
+          <w:rFonts w:ascii="標楷體" w:eastAsia="標楷體" w:hAnsi="標楷體"/>
+          <w:color w:val="000000" w:themeColor="text1"/>
+          <w:shd w:val="clear" w:color="auto" w:fill="FFFFFF"/>
+        </w:rPr>
+      </w:pPr>
+    </w:p>
+    <w:p>
+      <w:pPr>
+        <w:pStyle w:val="NoSpacing"/>
+        <w:ind w:leftChars="150" w:left="360"/>
+        <w:jc w:val="both"/>
+        <w:rPr>
+          <w:rFonts w:ascii="標楷體" w:eastAsia="標楷體" w:hAnsi="標楷體"/>
+          <w:color w:val="000000" w:themeColor="text1"/>
+          <w:shd w:val="clear" w:color="auto" w:fill="FFFFFF"/>
+        </w:rPr>
+      </w:pPr>
+    </w:p>
+    <w:p>
+      <w:pPr>
+        <w:pStyle w:val="NoSpacing"/>
+        <w:ind w:leftChars="150" w:left="360"/>
+        <w:jc w:val="both"/>
+        <w:rPr>
+          <w:rFonts w:ascii="標楷體" w:eastAsia="標楷體" w:hAnsi="標楷體"/>
+          <w:color w:val="000000" w:themeColor="text1"/>
+          <w:shd w:val="clear" w:color="auto" w:fill="FFFFFF"/>
+        </w:rPr>
+      </w:pPr>
+    </w:p>
+    <w:p>
+      <w:pPr>
+        <w:pStyle w:val="NoSpacing"/>
+        <w:ind w:leftChars="150" w:left="360"/>
+        <w:jc w:val="both"/>
+        <w:rPr>
+          <w:rFonts w:ascii="標楷體" w:eastAsia="標楷體" w:hAnsi="標楷體"/>
+          <w:color w:val="000000" w:themeColor="text1"/>
+          <w:shd w:val="clear" w:color="auto" w:fill="FFFFFF"/>
+        </w:rPr>
+      </w:pPr>
+    </w:p>
+    <w:p>
+      <w:pPr>
+        <w:pStyle w:val="NoSpacing"/>
+        <w:ind w:leftChars="150" w:left="360"/>
+        <w:jc w:val="both"/>
+        <w:rPr>
+          <w:rFonts w:ascii="標楷體" w:eastAsia="標楷體" w:hAnsi="標楷體"/>
+          <w:color w:val="000000" w:themeColor="text1"/>
+          <w:shd w:val="clear" w:color="auto" w:fill="FFFFFF"/>
+        </w:rPr>
+      </w:pPr>
+    </w:p>
+    <w:p>
+      <w:pPr>
+        <w:pStyle w:val="NoSpacing"/>
+        <w:ind w:leftChars="150" w:left="360"/>
+        <w:jc w:val="both"/>
+        <w:rPr>
+          <w:rFonts w:ascii="標楷體" w:eastAsia="標楷體" w:hAnsi="標楷體"/>
+          <w:color w:val="000000" w:themeColor="text1"/>
+          <w:shd w:val="clear" w:color="auto" w:fill="FFFFFF"/>
+        </w:rPr>
+      </w:pPr>
+    </w:p>
+    <w:p>
+      <w:pPr>
+        <w:pStyle w:val="NoSpacing"/>
+        <w:ind w:leftChars="150" w:left="360"/>
+        <w:jc w:val="both"/>
+        <w:rPr>
+          <w:rFonts w:ascii="標楷體" w:eastAsia="標楷體" w:hAnsi="標楷體"/>
+          <w:color w:val="000000" w:themeColor="text1"/>
+          <w:shd w:val="clear" w:color="auto" w:fill="FFFFFF"/>
+        </w:rPr>
+      </w:pPr>
+    </w:p>
+    <w:p>
+      <w:pPr>
+        <w:pStyle w:val="NoSpacing"/>
+        <w:ind w:leftChars="150" w:left="360"/>
+        <w:jc w:val="both"/>
+        <w:rPr>
+          <w:rFonts w:ascii="標楷體" w:eastAsia="標楷體" w:hAnsi="標楷體"/>
+          <w:color w:val="000000" w:themeColor="text1"/>
+          <w:shd w:val="clear" w:color="auto" w:fill="FFFFFF"/>
+        </w:rPr>
+      </w:pPr>
+    </w:p>
+    <w:p>
+      <w:pPr>
+        <w:pStyle w:val="NoSpacing"/>
         <w:ind w:leftChars="200" w:left="480" w:firstLine="480"/>
         <w:jc w:val="both"/>
         <w:rPr>
-          <w:rFonts w:ascii="Times New Roman" w:eastAsia="標楷體" w:hAnsi="Times New Roman" w:cs="Times New Roman" w:hint="eastAsia"/>
+          <w:rFonts w:ascii="Times New Roman" w:eastAsia="標楷體" w:hAnsi="Times New Roman" w:cs="Times New Roman"/>
           <w:color w:val="000000" w:themeColor="text1"/>
           <w:kern w:val="0"/>
           <w:szCs w:val="24"/>
@@ -1276,7 +1276,7 @@
     </w:p>
     <w:p>
       <w:pPr>
-        <w:pStyle w:val="a3"/>
+        <w:pStyle w:val="NoSpacing"/>
         <w:ind w:leftChars="150" w:left="360"/>
         <w:jc w:val="both"/>
         <w:rPr>
@@ -1296,7 +1296,7 @@
     </w:p>
     <w:p>
       <w:pPr>
-        <w:pStyle w:val="a3"/>
+        <w:pStyle w:val="NoSpacing"/>
         <w:numPr>
           <w:ilvl w:val="0"/>
           <w:numId w:val="6"/>
@@ -1347,7 +1347,7 @@
     </w:p>
     <w:p>
       <w:pPr>
-        <w:pStyle w:val="a3"/>
+        <w:pStyle w:val="NoSpacing"/>
         <w:ind w:leftChars="150" w:left="360"/>
         <w:jc w:val="both"/>
         <w:rPr>
@@ -1364,7 +1364,7 @@
           <w:shd w:val="clear" w:color="auto" w:fill="FFFFFF"/>
         </w:rPr>
         <w:drawing>
-          <wp:anchor distT="0" distB="0" distL="114300" distR="114300" simplePos="0" relativeHeight="251667456" behindDoc="0" locked="0" layoutInCell="1" allowOverlap="1" wp14:anchorId="79C25BC7" wp14:editId="3047C94B">
+          <wp:anchor distT="0" distB="0" distL="114300" distR="114300" simplePos="0" relativeHeight="251666432" behindDoc="0" locked="0" layoutInCell="1" allowOverlap="1" wp14:anchorId="79C25BC7" wp14:editId="3047C94B">
             <wp:simplePos x="0" y="0"/>
             <wp:positionH relativeFrom="column">
               <wp:posOffset>805815</wp:posOffset>
@@ -1429,226 +1429,244 @@
     </w:p>
     <w:p>
       <w:pPr>
-        <w:pStyle w:val="a3"/>
-        <w:ind w:leftChars="150" w:left="360"/>
-        <w:jc w:val="both"/>
-        <w:rPr>
-          <w:rFonts w:ascii="標楷體" w:eastAsia="標楷體" w:hAnsi="標楷體"/>
-          <w:color w:val="000000" w:themeColor="text1"/>
-          <w:shd w:val="clear" w:color="auto" w:fill="FFFFFF"/>
-        </w:rPr>
-      </w:pPr>
-    </w:p>
-    <w:p>
-      <w:pPr>
-        <w:pStyle w:val="a3"/>
-        <w:ind w:leftChars="150" w:left="360"/>
-        <w:jc w:val="both"/>
-        <w:rPr>
-          <w:rFonts w:ascii="標楷體" w:eastAsia="標楷體" w:hAnsi="標楷體"/>
-          <w:color w:val="000000" w:themeColor="text1"/>
-          <w:shd w:val="clear" w:color="auto" w:fill="FFFFFF"/>
-        </w:rPr>
-      </w:pPr>
-    </w:p>
-    <w:p>
-      <w:pPr>
-        <w:pStyle w:val="a3"/>
-        <w:ind w:leftChars="150" w:left="360"/>
-        <w:jc w:val="both"/>
-        <w:rPr>
-          <w:rFonts w:ascii="標楷體" w:eastAsia="標楷體" w:hAnsi="標楷體"/>
-          <w:color w:val="000000" w:themeColor="text1"/>
-          <w:shd w:val="clear" w:color="auto" w:fill="FFFFFF"/>
-        </w:rPr>
-      </w:pPr>
-    </w:p>
-    <w:p>
-      <w:pPr>
-        <w:pStyle w:val="a3"/>
-        <w:ind w:leftChars="150" w:left="360"/>
-        <w:jc w:val="both"/>
-        <w:rPr>
-          <w:rFonts w:ascii="標楷體" w:eastAsia="標楷體" w:hAnsi="標楷體"/>
-          <w:color w:val="000000" w:themeColor="text1"/>
-          <w:shd w:val="clear" w:color="auto" w:fill="FFFFFF"/>
-        </w:rPr>
-      </w:pPr>
-    </w:p>
-    <w:p>
-      <w:pPr>
-        <w:pStyle w:val="a3"/>
-        <w:ind w:leftChars="150" w:left="360"/>
-        <w:jc w:val="both"/>
-        <w:rPr>
-          <w:rFonts w:ascii="標楷體" w:eastAsia="標楷體" w:hAnsi="標楷體"/>
-          <w:color w:val="000000" w:themeColor="text1"/>
-          <w:shd w:val="clear" w:color="auto" w:fill="FFFFFF"/>
-        </w:rPr>
-      </w:pPr>
-    </w:p>
-    <w:p>
-      <w:pPr>
-        <w:pStyle w:val="a3"/>
-        <w:ind w:leftChars="150" w:left="360"/>
-        <w:jc w:val="both"/>
-        <w:rPr>
-          <w:rFonts w:ascii="標楷體" w:eastAsia="標楷體" w:hAnsi="標楷體"/>
-          <w:color w:val="000000" w:themeColor="text1"/>
-          <w:shd w:val="clear" w:color="auto" w:fill="FFFFFF"/>
-        </w:rPr>
-      </w:pPr>
-    </w:p>
-    <w:p>
-      <w:pPr>
-        <w:pStyle w:val="a3"/>
-        <w:ind w:leftChars="150" w:left="360"/>
-        <w:jc w:val="both"/>
-        <w:rPr>
-          <w:rFonts w:ascii="標楷體" w:eastAsia="標楷體" w:hAnsi="標楷體"/>
-          <w:color w:val="000000" w:themeColor="text1"/>
-          <w:shd w:val="clear" w:color="auto" w:fill="FFFFFF"/>
-        </w:rPr>
-      </w:pPr>
-    </w:p>
-    <w:p>
-      <w:pPr>
-        <w:pStyle w:val="a3"/>
-        <w:ind w:leftChars="150" w:left="360"/>
-        <w:jc w:val="both"/>
-        <w:rPr>
-          <w:rFonts w:ascii="標楷體" w:eastAsia="標楷體" w:hAnsi="標楷體"/>
-          <w:color w:val="000000" w:themeColor="text1"/>
-          <w:shd w:val="clear" w:color="auto" w:fill="FFFFFF"/>
-        </w:rPr>
-      </w:pPr>
-    </w:p>
-    <w:p>
-      <w:pPr>
-        <w:pStyle w:val="a3"/>
-        <w:ind w:leftChars="150" w:left="360"/>
-        <w:jc w:val="both"/>
-        <w:rPr>
-          <w:rFonts w:ascii="標楷體" w:eastAsia="標楷體" w:hAnsi="標楷體"/>
-          <w:color w:val="000000" w:themeColor="text1"/>
-          <w:shd w:val="clear" w:color="auto" w:fill="FFFFFF"/>
-        </w:rPr>
-      </w:pPr>
-    </w:p>
-    <w:p>
-      <w:pPr>
-        <w:pStyle w:val="a3"/>
-        <w:ind w:leftChars="150" w:left="360"/>
-        <w:jc w:val="both"/>
-        <w:rPr>
-          <w:rFonts w:ascii="標楷體" w:eastAsia="標楷體" w:hAnsi="標楷體"/>
-          <w:color w:val="000000" w:themeColor="text1"/>
-          <w:shd w:val="clear" w:color="auto" w:fill="FFFFFF"/>
-        </w:rPr>
-      </w:pPr>
-    </w:p>
-    <w:p>
-      <w:pPr>
-        <w:pStyle w:val="a3"/>
-        <w:jc w:val="both"/>
+        <w:pStyle w:val="NoSpacing"/>
+        <w:ind w:leftChars="150" w:left="360"/>
+        <w:jc w:val="both"/>
+        <w:rPr>
+          <w:rFonts w:ascii="標楷體" w:eastAsia="標楷體" w:hAnsi="標楷體"/>
+          <w:color w:val="000000" w:themeColor="text1"/>
+          <w:shd w:val="clear" w:color="auto" w:fill="FFFFFF"/>
+        </w:rPr>
+      </w:pPr>
+    </w:p>
+    <w:p>
+      <w:pPr>
+        <w:pStyle w:val="NoSpacing"/>
+        <w:ind w:leftChars="150" w:left="360"/>
+        <w:jc w:val="both"/>
+        <w:rPr>
+          <w:rFonts w:ascii="標楷體" w:eastAsia="標楷體" w:hAnsi="標楷體"/>
+          <w:color w:val="000000" w:themeColor="text1"/>
+          <w:shd w:val="clear" w:color="auto" w:fill="FFFFFF"/>
+        </w:rPr>
+      </w:pPr>
+    </w:p>
+    <w:p>
+      <w:pPr>
+        <w:pStyle w:val="NoSpacing"/>
+        <w:ind w:leftChars="150" w:left="360"/>
+        <w:jc w:val="both"/>
+        <w:rPr>
+          <w:rFonts w:ascii="標楷體" w:eastAsia="標楷體" w:hAnsi="標楷體"/>
+          <w:color w:val="000000" w:themeColor="text1"/>
+          <w:shd w:val="clear" w:color="auto" w:fill="FFFFFF"/>
+        </w:rPr>
+      </w:pPr>
+    </w:p>
+    <w:p>
+      <w:pPr>
+        <w:pStyle w:val="NoSpacing"/>
+        <w:ind w:leftChars="150" w:left="360"/>
+        <w:jc w:val="both"/>
+        <w:rPr>
+          <w:rFonts w:ascii="標楷體" w:eastAsia="標楷體" w:hAnsi="標楷體"/>
+          <w:color w:val="000000" w:themeColor="text1"/>
+          <w:shd w:val="clear" w:color="auto" w:fill="FFFFFF"/>
+        </w:rPr>
+      </w:pPr>
+    </w:p>
+    <w:p>
+      <w:pPr>
+        <w:pStyle w:val="NoSpacing"/>
+        <w:ind w:leftChars="150" w:left="360"/>
+        <w:jc w:val="both"/>
+        <w:rPr>
+          <w:rFonts w:ascii="標楷體" w:eastAsia="標楷體" w:hAnsi="標楷體"/>
+          <w:color w:val="000000" w:themeColor="text1"/>
+          <w:shd w:val="clear" w:color="auto" w:fill="FFFFFF"/>
+        </w:rPr>
+      </w:pPr>
+    </w:p>
+    <w:p>
+      <w:pPr>
+        <w:pStyle w:val="NoSpacing"/>
+        <w:ind w:leftChars="150" w:left="360"/>
+        <w:jc w:val="both"/>
+        <w:rPr>
+          <w:rFonts w:ascii="標楷體" w:eastAsia="標楷體" w:hAnsi="標楷體"/>
+          <w:color w:val="000000" w:themeColor="text1"/>
+          <w:shd w:val="clear" w:color="auto" w:fill="FFFFFF"/>
+        </w:rPr>
+      </w:pPr>
+    </w:p>
+    <w:p>
+      <w:pPr>
+        <w:pStyle w:val="NoSpacing"/>
+        <w:ind w:leftChars="150" w:left="360"/>
+        <w:jc w:val="both"/>
+        <w:rPr>
+          <w:rFonts w:ascii="標楷體" w:eastAsia="標楷體" w:hAnsi="標楷體"/>
+          <w:color w:val="000000" w:themeColor="text1"/>
+          <w:shd w:val="clear" w:color="auto" w:fill="FFFFFF"/>
+        </w:rPr>
+      </w:pPr>
+    </w:p>
+    <w:p>
+      <w:pPr>
+        <w:pStyle w:val="NoSpacing"/>
+        <w:ind w:leftChars="150" w:left="360"/>
+        <w:jc w:val="both"/>
+        <w:rPr>
+          <w:rFonts w:ascii="標楷體" w:eastAsia="標楷體" w:hAnsi="標楷體"/>
+          <w:color w:val="000000" w:themeColor="text1"/>
+          <w:shd w:val="clear" w:color="auto" w:fill="FFFFFF"/>
+        </w:rPr>
+      </w:pPr>
+    </w:p>
+    <w:p>
+      <w:pPr>
+        <w:pStyle w:val="NoSpacing"/>
+        <w:ind w:leftChars="150" w:left="360"/>
+        <w:jc w:val="both"/>
+        <w:rPr>
+          <w:rFonts w:ascii="標楷體" w:eastAsia="標楷體" w:hAnsi="標楷體"/>
+          <w:color w:val="000000" w:themeColor="text1"/>
+          <w:shd w:val="clear" w:color="auto" w:fill="FFFFFF"/>
+        </w:rPr>
+      </w:pPr>
+    </w:p>
+    <w:p>
+      <w:pPr>
+        <w:pStyle w:val="NoSpacing"/>
+        <w:ind w:leftChars="150" w:left="360"/>
+        <w:jc w:val="both"/>
+        <w:rPr>
+          <w:rFonts w:ascii="標楷體" w:eastAsia="標楷體" w:hAnsi="標楷體"/>
+          <w:color w:val="000000" w:themeColor="text1"/>
+          <w:shd w:val="clear" w:color="auto" w:fill="FFFFFF"/>
+        </w:rPr>
+      </w:pPr>
+    </w:p>
+    <w:p>
+      <w:pPr>
+        <w:pStyle w:val="NoSpacing"/>
+        <w:jc w:val="both"/>
+        <w:rPr>
+          <w:rFonts w:ascii="標楷體" w:eastAsia="標楷體" w:hAnsi="標楷體"/>
+          <w:color w:val="000000" w:themeColor="text1"/>
+          <w:shd w:val="clear" w:color="auto" w:fill="FFFFFF"/>
+        </w:rPr>
+      </w:pPr>
+    </w:p>
+    <w:p>
+      <w:pPr>
+        <w:pStyle w:val="NoSpacing"/>
+        <w:ind w:leftChars="200" w:left="480" w:firstLine="480"/>
+        <w:jc w:val="both"/>
+        <w:rPr>
+          <w:rFonts w:ascii="Times New Roman" w:eastAsia="標楷體" w:hAnsi="Times New Roman" w:cs="Times New Roman"/>
+          <w:color w:val="000000" w:themeColor="text1"/>
+          <w:kern w:val="0"/>
+          <w:szCs w:val="24"/>
+        </w:rPr>
+      </w:pPr>
+      <w:r>
         <w:rPr>
           <w:rFonts w:ascii="標楷體" w:eastAsia="標楷體" w:hAnsi="標楷體" w:hint="eastAsia"/>
           <w:color w:val="000000" w:themeColor="text1"/>
           <w:shd w:val="clear" w:color="auto" w:fill="FFFFFF"/>
         </w:rPr>
-      </w:pPr>
-    </w:p>
-    <w:p>
-      <w:pPr>
-        <w:pStyle w:val="a3"/>
-        <w:ind w:leftChars="200" w:left="480" w:firstLine="480"/>
-        <w:jc w:val="both"/>
+        <w:t>上</w:t>
+      </w:r>
+      <w:r>
+        <w:rPr>
+          <w:rFonts w:ascii="Times New Roman" w:eastAsia="標楷體" w:hAnsi="Times New Roman" w:cs="Times New Roman"/>
+          <w:color w:val="000000" w:themeColor="text1"/>
+          <w:kern w:val="0"/>
+          <w:szCs w:val="24"/>
+        </w:rPr>
+        <w:t>圖為</w:t>
+      </w:r>
+      <w:r>
+        <w:rPr>
+          <w:rFonts w:ascii="Times New Roman" w:eastAsia="標楷體" w:hAnsi="Times New Roman" w:cs="Times New Roman"/>
+          <w:color w:val="000000" w:themeColor="text1"/>
+          <w:kern w:val="0"/>
+          <w:szCs w:val="24"/>
+        </w:rPr>
+        <w:t>CNN</w:t>
+      </w:r>
+      <w:r>
+        <w:rPr>
+          <w:rFonts w:ascii="Times New Roman" w:eastAsia="標楷體" w:hAnsi="Times New Roman" w:cs="Times New Roman"/>
+          <w:color w:val="000000" w:themeColor="text1"/>
+          <w:kern w:val="0"/>
+          <w:szCs w:val="24"/>
+        </w:rPr>
+        <w:t>模型的第一層</w:t>
+      </w:r>
+      <w:r>
+        <w:rPr>
+          <w:rFonts w:ascii="Times New Roman" w:eastAsia="標楷體" w:hAnsi="Times New Roman" w:cs="Times New Roman"/>
+          <w:color w:val="000000" w:themeColor="text1"/>
+          <w:kern w:val="0"/>
+          <w:szCs w:val="24"/>
+        </w:rPr>
+        <w:t>convolutional layer</w:t>
+      </w:r>
+      <w:r>
+        <w:rPr>
+          <w:rFonts w:ascii="Times New Roman" w:eastAsia="標楷體" w:hAnsi="Times New Roman" w:cs="Times New Roman"/>
+          <w:color w:val="000000" w:themeColor="text1"/>
+          <w:kern w:val="0"/>
+          <w:szCs w:val="24"/>
+        </w:rPr>
+        <w:t>其中的</w:t>
+      </w:r>
+      <w:r>
+        <w:rPr>
+          <w:rFonts w:ascii="Times New Roman" w:eastAsia="標楷體" w:hAnsi="Times New Roman" w:cs="Times New Roman"/>
+          <w:color w:val="000000" w:themeColor="text1"/>
+          <w:kern w:val="0"/>
+          <w:szCs w:val="24"/>
+        </w:rPr>
+        <w:t>32</w:t>
+      </w:r>
+      <w:r>
+        <w:rPr>
+          <w:rFonts w:ascii="Times New Roman" w:eastAsia="標楷體" w:hAnsi="Times New Roman" w:cs="Times New Roman"/>
+          <w:color w:val="000000" w:themeColor="text1"/>
+          <w:kern w:val="0"/>
+          <w:szCs w:val="24"/>
+        </w:rPr>
+        <w:t>個</w:t>
+      </w:r>
+      <w:r>
+        <w:rPr>
+          <w:rFonts w:ascii="Times New Roman" w:eastAsia="標楷體" w:hAnsi="Times New Roman" w:cs="Times New Roman"/>
+          <w:color w:val="000000" w:themeColor="text1"/>
+          <w:kern w:val="0"/>
+          <w:szCs w:val="24"/>
+        </w:rPr>
+        <w:t>filter</w:t>
+      </w:r>
+      <w:r>
         <w:rPr>
           <w:rFonts w:ascii="Times New Roman" w:eastAsia="標楷體" w:hAnsi="Times New Roman" w:cs="Times New Roman" w:hint="eastAsia"/>
           <w:color w:val="000000" w:themeColor="text1"/>
           <w:kern w:val="0"/>
           <w:szCs w:val="24"/>
         </w:rPr>
-      </w:pPr>
-      <w:r>
-        <w:rPr>
-          <w:rFonts w:ascii="標楷體" w:eastAsia="標楷體" w:hAnsi="標楷體" w:hint="eastAsia"/>
-          <w:color w:val="000000" w:themeColor="text1"/>
-          <w:shd w:val="clear" w:color="auto" w:fill="FFFFFF"/>
-        </w:rPr>
-        <w:t>上</w:t>
-      </w:r>
-      <w:r>
-        <w:rPr>
-          <w:rFonts w:ascii="Times New Roman" w:eastAsia="標楷體" w:hAnsi="Times New Roman" w:cs="Times New Roman"/>
-          <w:color w:val="000000" w:themeColor="text1"/>
-          <w:kern w:val="0"/>
-          <w:szCs w:val="24"/>
-        </w:rPr>
-        <w:t>圖為</w:t>
-      </w:r>
-      <w:r>
-        <w:rPr>
-          <w:rFonts w:ascii="Times New Roman" w:eastAsia="標楷體" w:hAnsi="Times New Roman" w:cs="Times New Roman"/>
-          <w:color w:val="000000" w:themeColor="text1"/>
-          <w:kern w:val="0"/>
-          <w:szCs w:val="24"/>
-        </w:rPr>
-        <w:t>CNN</w:t>
-      </w:r>
-      <w:r>
-        <w:rPr>
-          <w:rFonts w:ascii="Times New Roman" w:eastAsia="標楷體" w:hAnsi="Times New Roman" w:cs="Times New Roman"/>
-          <w:color w:val="000000" w:themeColor="text1"/>
-          <w:kern w:val="0"/>
-          <w:szCs w:val="24"/>
-        </w:rPr>
-        <w:t>模型的第一層</w:t>
-      </w:r>
-      <w:r>
-        <w:rPr>
-          <w:rFonts w:ascii="Times New Roman" w:eastAsia="標楷體" w:hAnsi="Times New Roman" w:cs="Times New Roman"/>
-          <w:color w:val="000000" w:themeColor="text1"/>
-          <w:kern w:val="0"/>
-          <w:szCs w:val="24"/>
-        </w:rPr>
-        <w:t>convolutional layer</w:t>
-      </w:r>
-      <w:r>
-        <w:rPr>
-          <w:rFonts w:ascii="Times New Roman" w:eastAsia="標楷體" w:hAnsi="Times New Roman" w:cs="Times New Roman"/>
-          <w:color w:val="000000" w:themeColor="text1"/>
-          <w:kern w:val="0"/>
-          <w:szCs w:val="24"/>
-        </w:rPr>
-        <w:t>其中的</w:t>
-      </w:r>
-      <w:r>
-        <w:rPr>
-          <w:rFonts w:ascii="Times New Roman" w:eastAsia="標楷體" w:hAnsi="Times New Roman" w:cs="Times New Roman"/>
-          <w:color w:val="000000" w:themeColor="text1"/>
-          <w:kern w:val="0"/>
-          <w:szCs w:val="24"/>
-        </w:rPr>
-        <w:t>32</w:t>
-      </w:r>
-      <w:r>
-        <w:rPr>
-          <w:rFonts w:ascii="Times New Roman" w:eastAsia="標楷體" w:hAnsi="Times New Roman" w:cs="Times New Roman"/>
-          <w:color w:val="000000" w:themeColor="text1"/>
-          <w:kern w:val="0"/>
-          <w:szCs w:val="24"/>
-        </w:rPr>
-        <w:t>個</w:t>
-      </w:r>
-      <w:r>
-        <w:rPr>
-          <w:rFonts w:ascii="Times New Roman" w:eastAsia="標楷體" w:hAnsi="Times New Roman" w:cs="Times New Roman"/>
-          <w:color w:val="000000" w:themeColor="text1"/>
-          <w:kern w:val="0"/>
-          <w:szCs w:val="24"/>
-        </w:rPr>
-        <w:t>filter</w:t>
+        <w:t>，</w:t>
+      </w:r>
+      <w:r>
+        <w:rPr>
+          <w:rFonts w:ascii="Times New Roman" w:eastAsia="標楷體" w:hAnsi="Times New Roman" w:cs="Times New Roman"/>
+          <w:color w:val="000000" w:themeColor="text1"/>
+          <w:kern w:val="0"/>
+          <w:szCs w:val="24"/>
+        </w:rPr>
+        <w:t>我們可以發現最容易被</w:t>
       </w:r>
       <w:r>
         <w:rPr>
@@ -1657,16 +1675,7 @@
           <w:kern w:val="0"/>
           <w:szCs w:val="24"/>
         </w:rPr>
-        <w:t>，</w:t>
-      </w:r>
-      <w:r>
-        <w:rPr>
-          <w:rFonts w:ascii="Times New Roman" w:eastAsia="標楷體" w:hAnsi="Times New Roman" w:cs="Times New Roman"/>
-          <w:color w:val="000000" w:themeColor="text1"/>
-          <w:kern w:val="0"/>
-          <w:szCs w:val="24"/>
-        </w:rPr>
-        <w:t>我們可以發現最容易被</w:t>
+        <w:t>這些</w:t>
       </w:r>
       <w:r>
         <w:rPr>
@@ -1675,15 +1684,6 @@
           <w:kern w:val="0"/>
           <w:szCs w:val="24"/>
         </w:rPr>
-        <w:t>這些</w:t>
-      </w:r>
-      <w:r>
-        <w:rPr>
-          <w:rFonts w:ascii="Times New Roman" w:eastAsia="標楷體" w:hAnsi="Times New Roman" w:cs="Times New Roman" w:hint="eastAsia"/>
-          <w:color w:val="000000" w:themeColor="text1"/>
-          <w:kern w:val="0"/>
-          <w:szCs w:val="24"/>
-        </w:rPr>
         <w:t xml:space="preserve">filter </w:t>
       </w:r>
       <w:r>
@@ -1707,19 +1707,19 @@
     </w:p>
     <w:p>
       <w:pPr>
-        <w:pStyle w:val="a3"/>
-        <w:ind w:leftChars="150" w:left="360"/>
-        <w:jc w:val="both"/>
-        <w:rPr>
-          <w:rFonts w:ascii="標楷體" w:eastAsia="標楷體" w:hAnsi="標楷體"/>
-          <w:color w:val="000000" w:themeColor="text1"/>
-          <w:shd w:val="clear" w:color="auto" w:fill="FFFFFF"/>
-        </w:rPr>
-      </w:pPr>
-    </w:p>
-    <w:p>
-      <w:pPr>
-        <w:pStyle w:val="a3"/>
+        <w:pStyle w:val="NoSpacing"/>
+        <w:ind w:leftChars="150" w:left="360"/>
+        <w:jc w:val="both"/>
+        <w:rPr>
+          <w:rFonts w:ascii="標楷體" w:eastAsia="標楷體" w:hAnsi="標楷體"/>
+          <w:color w:val="000000" w:themeColor="text1"/>
+          <w:shd w:val="clear" w:color="auto" w:fill="FFFFFF"/>
+        </w:rPr>
+      </w:pPr>
+    </w:p>
+    <w:p>
+      <w:pPr>
+        <w:pStyle w:val="NoSpacing"/>
         <w:numPr>
           <w:ilvl w:val="0"/>
           <w:numId w:val="6"/>
@@ -1770,7 +1770,7 @@
     </w:p>
     <w:p>
       <w:pPr>
-        <w:pStyle w:val="a3"/>
+        <w:pStyle w:val="NoSpacing"/>
         <w:ind w:leftChars="150" w:left="360"/>
         <w:jc w:val="both"/>
         <w:rPr>
@@ -1787,7 +1787,7 @@
           <w:shd w:val="clear" w:color="auto" w:fill="FFFFFF"/>
         </w:rPr>
         <w:drawing>
-          <wp:anchor distT="0" distB="0" distL="114300" distR="114300" simplePos="0" relativeHeight="251666432" behindDoc="0" locked="0" layoutInCell="1" allowOverlap="1" wp14:anchorId="1944DBEA" wp14:editId="01B55BCE">
+          <wp:anchor distT="0" distB="0" distL="114300" distR="114300" simplePos="0" relativeHeight="251665408" behindDoc="0" locked="0" layoutInCell="1" allowOverlap="1" wp14:anchorId="1944DBEA" wp14:editId="01B55BCE">
             <wp:simplePos x="0" y="0"/>
             <wp:positionH relativeFrom="margin">
               <wp:align>center</wp:align>
@@ -1852,139 +1852,139 @@
     </w:p>
     <w:p>
       <w:pPr>
-        <w:pStyle w:val="a3"/>
-        <w:ind w:leftChars="150" w:left="360"/>
-        <w:jc w:val="both"/>
-        <w:rPr>
-          <w:rFonts w:ascii="標楷體" w:eastAsia="標楷體" w:hAnsi="標楷體"/>
-          <w:color w:val="000000" w:themeColor="text1"/>
-          <w:shd w:val="clear" w:color="auto" w:fill="FFFFFF"/>
-        </w:rPr>
-      </w:pPr>
-    </w:p>
-    <w:p>
-      <w:pPr>
-        <w:pStyle w:val="a3"/>
-        <w:ind w:leftChars="150" w:left="360"/>
-        <w:jc w:val="both"/>
-        <w:rPr>
-          <w:rFonts w:ascii="標楷體" w:eastAsia="標楷體" w:hAnsi="標楷體"/>
-          <w:color w:val="000000" w:themeColor="text1"/>
-          <w:shd w:val="clear" w:color="auto" w:fill="FFFFFF"/>
-        </w:rPr>
-      </w:pPr>
-    </w:p>
-    <w:p>
-      <w:pPr>
-        <w:pStyle w:val="a3"/>
-        <w:ind w:leftChars="150" w:left="360"/>
-        <w:jc w:val="both"/>
-        <w:rPr>
-          <w:rFonts w:ascii="標楷體" w:eastAsia="標楷體" w:hAnsi="標楷體"/>
-          <w:color w:val="000000" w:themeColor="text1"/>
-          <w:shd w:val="clear" w:color="auto" w:fill="FFFFFF"/>
-        </w:rPr>
-      </w:pPr>
-    </w:p>
-    <w:p>
-      <w:pPr>
-        <w:pStyle w:val="a3"/>
-        <w:ind w:leftChars="150" w:left="360"/>
-        <w:jc w:val="both"/>
-        <w:rPr>
-          <w:rFonts w:ascii="標楷體" w:eastAsia="標楷體" w:hAnsi="標楷體"/>
-          <w:color w:val="000000" w:themeColor="text1"/>
-          <w:shd w:val="clear" w:color="auto" w:fill="FFFFFF"/>
-        </w:rPr>
-      </w:pPr>
-    </w:p>
-    <w:p>
-      <w:pPr>
-        <w:pStyle w:val="a3"/>
-        <w:ind w:leftChars="150" w:left="360"/>
-        <w:jc w:val="both"/>
-        <w:rPr>
-          <w:rFonts w:ascii="標楷體" w:eastAsia="標楷體" w:hAnsi="標楷體"/>
-          <w:color w:val="000000" w:themeColor="text1"/>
-          <w:shd w:val="clear" w:color="auto" w:fill="FFFFFF"/>
-        </w:rPr>
-      </w:pPr>
-    </w:p>
-    <w:p>
-      <w:pPr>
-        <w:pStyle w:val="a3"/>
-        <w:ind w:leftChars="150" w:left="360"/>
-        <w:jc w:val="both"/>
-        <w:rPr>
-          <w:rFonts w:ascii="標楷體" w:eastAsia="標楷體" w:hAnsi="標楷體"/>
-          <w:color w:val="000000" w:themeColor="text1"/>
-          <w:shd w:val="clear" w:color="auto" w:fill="FFFFFF"/>
-        </w:rPr>
-      </w:pPr>
-    </w:p>
-    <w:p>
-      <w:pPr>
-        <w:pStyle w:val="a3"/>
-        <w:ind w:leftChars="150" w:left="360"/>
-        <w:jc w:val="both"/>
-        <w:rPr>
-          <w:rFonts w:ascii="標楷體" w:eastAsia="標楷體" w:hAnsi="標楷體"/>
-          <w:color w:val="000000" w:themeColor="text1"/>
-          <w:shd w:val="clear" w:color="auto" w:fill="FFFFFF"/>
-        </w:rPr>
-      </w:pPr>
-    </w:p>
-    <w:p>
-      <w:pPr>
-        <w:pStyle w:val="a3"/>
-        <w:ind w:leftChars="150" w:left="360"/>
-        <w:jc w:val="both"/>
-        <w:rPr>
-          <w:rFonts w:ascii="標楷體" w:eastAsia="標楷體" w:hAnsi="標楷體"/>
-          <w:color w:val="000000" w:themeColor="text1"/>
-          <w:shd w:val="clear" w:color="auto" w:fill="FFFFFF"/>
-        </w:rPr>
-      </w:pPr>
-    </w:p>
-    <w:p>
-      <w:pPr>
-        <w:pStyle w:val="a3"/>
-        <w:ind w:leftChars="150" w:left="360"/>
-        <w:jc w:val="both"/>
-        <w:rPr>
-          <w:rFonts w:ascii="標楷體" w:eastAsia="標楷體" w:hAnsi="標楷體"/>
-          <w:color w:val="000000" w:themeColor="text1"/>
-          <w:shd w:val="clear" w:color="auto" w:fill="FFFFFF"/>
-        </w:rPr>
-      </w:pPr>
-    </w:p>
-    <w:p>
-      <w:pPr>
-        <w:pStyle w:val="a3"/>
-        <w:ind w:leftChars="150" w:left="360"/>
-        <w:jc w:val="both"/>
-        <w:rPr>
-          <w:rFonts w:ascii="標楷體" w:eastAsia="標楷體" w:hAnsi="標楷體"/>
-          <w:color w:val="000000" w:themeColor="text1"/>
-          <w:shd w:val="clear" w:color="auto" w:fill="FFFFFF"/>
-        </w:rPr>
-      </w:pPr>
-    </w:p>
-    <w:p>
-      <w:pPr>
-        <w:pStyle w:val="a3"/>
-        <w:ind w:leftChars="150" w:left="360"/>
-        <w:jc w:val="both"/>
-        <w:rPr>
-          <w:rFonts w:ascii="標楷體" w:eastAsia="標楷體" w:hAnsi="標楷體" w:hint="eastAsia"/>
-          <w:color w:val="000000" w:themeColor="text1"/>
-          <w:shd w:val="clear" w:color="auto" w:fill="FFFFFF"/>
-        </w:rPr>
-      </w:pPr>
-    </w:p>
-    <w:p>
-      <w:pPr>
-        <w:pStyle w:val="a3"/>
+        <w:pStyle w:val="NoSpacing"/>
+        <w:ind w:leftChars="150" w:left="360"/>
+        <w:jc w:val="both"/>
+        <w:rPr>
+          <w:rFonts w:ascii="標楷體" w:eastAsia="標楷體" w:hAnsi="標楷體"/>
+          <w:color w:val="000000" w:themeColor="text1"/>
+          <w:shd w:val="clear" w:color="auto" w:fill="FFFFFF"/>
+        </w:rPr>
+      </w:pPr>
+    </w:p>
+    <w:p>
+      <w:pPr>
+        <w:pStyle w:val="NoSpacing"/>
+        <w:ind w:leftChars="150" w:left="360"/>
+        <w:jc w:val="both"/>
+        <w:rPr>
+          <w:rFonts w:ascii="標楷體" w:eastAsia="標楷體" w:hAnsi="標楷體"/>
+          <w:color w:val="000000" w:themeColor="text1"/>
+          <w:shd w:val="clear" w:color="auto" w:fill="FFFFFF"/>
+        </w:rPr>
+      </w:pPr>
+    </w:p>
+    <w:p>
+      <w:pPr>
+        <w:pStyle w:val="NoSpacing"/>
+        <w:ind w:leftChars="150" w:left="360"/>
+        <w:jc w:val="both"/>
+        <w:rPr>
+          <w:rFonts w:ascii="標楷體" w:eastAsia="標楷體" w:hAnsi="標楷體"/>
+          <w:color w:val="000000" w:themeColor="text1"/>
+          <w:shd w:val="clear" w:color="auto" w:fill="FFFFFF"/>
+        </w:rPr>
+      </w:pPr>
+    </w:p>
+    <w:p>
+      <w:pPr>
+        <w:pStyle w:val="NoSpacing"/>
+        <w:ind w:leftChars="150" w:left="360"/>
+        <w:jc w:val="both"/>
+        <w:rPr>
+          <w:rFonts w:ascii="標楷體" w:eastAsia="標楷體" w:hAnsi="標楷體"/>
+          <w:color w:val="000000" w:themeColor="text1"/>
+          <w:shd w:val="clear" w:color="auto" w:fill="FFFFFF"/>
+        </w:rPr>
+      </w:pPr>
+    </w:p>
+    <w:p>
+      <w:pPr>
+        <w:pStyle w:val="NoSpacing"/>
+        <w:ind w:leftChars="150" w:left="360"/>
+        <w:jc w:val="both"/>
+        <w:rPr>
+          <w:rFonts w:ascii="標楷體" w:eastAsia="標楷體" w:hAnsi="標楷體"/>
+          <w:color w:val="000000" w:themeColor="text1"/>
+          <w:shd w:val="clear" w:color="auto" w:fill="FFFFFF"/>
+        </w:rPr>
+      </w:pPr>
+    </w:p>
+    <w:p>
+      <w:pPr>
+        <w:pStyle w:val="NoSpacing"/>
+        <w:ind w:leftChars="150" w:left="360"/>
+        <w:jc w:val="both"/>
+        <w:rPr>
+          <w:rFonts w:ascii="標楷體" w:eastAsia="標楷體" w:hAnsi="標楷體"/>
+          <w:color w:val="000000" w:themeColor="text1"/>
+          <w:shd w:val="clear" w:color="auto" w:fill="FFFFFF"/>
+        </w:rPr>
+      </w:pPr>
+    </w:p>
+    <w:p>
+      <w:pPr>
+        <w:pStyle w:val="NoSpacing"/>
+        <w:ind w:leftChars="150" w:left="360"/>
+        <w:jc w:val="both"/>
+        <w:rPr>
+          <w:rFonts w:ascii="標楷體" w:eastAsia="標楷體" w:hAnsi="標楷體"/>
+          <w:color w:val="000000" w:themeColor="text1"/>
+          <w:shd w:val="clear" w:color="auto" w:fill="FFFFFF"/>
+        </w:rPr>
+      </w:pPr>
+    </w:p>
+    <w:p>
+      <w:pPr>
+        <w:pStyle w:val="NoSpacing"/>
+        <w:ind w:leftChars="150" w:left="360"/>
+        <w:jc w:val="both"/>
+        <w:rPr>
+          <w:rFonts w:ascii="標楷體" w:eastAsia="標楷體" w:hAnsi="標楷體"/>
+          <w:color w:val="000000" w:themeColor="text1"/>
+          <w:shd w:val="clear" w:color="auto" w:fill="FFFFFF"/>
+        </w:rPr>
+      </w:pPr>
+    </w:p>
+    <w:p>
+      <w:pPr>
+        <w:pStyle w:val="NoSpacing"/>
+        <w:ind w:leftChars="150" w:left="360"/>
+        <w:jc w:val="both"/>
+        <w:rPr>
+          <w:rFonts w:ascii="標楷體" w:eastAsia="標楷體" w:hAnsi="標楷體"/>
+          <w:color w:val="000000" w:themeColor="text1"/>
+          <w:shd w:val="clear" w:color="auto" w:fill="FFFFFF"/>
+        </w:rPr>
+      </w:pPr>
+    </w:p>
+    <w:p>
+      <w:pPr>
+        <w:pStyle w:val="NoSpacing"/>
+        <w:ind w:leftChars="150" w:left="360"/>
+        <w:jc w:val="both"/>
+        <w:rPr>
+          <w:rFonts w:ascii="標楷體" w:eastAsia="標楷體" w:hAnsi="標楷體"/>
+          <w:color w:val="000000" w:themeColor="text1"/>
+          <w:shd w:val="clear" w:color="auto" w:fill="FFFFFF"/>
+        </w:rPr>
+      </w:pPr>
+    </w:p>
+    <w:p>
+      <w:pPr>
+        <w:pStyle w:val="NoSpacing"/>
+        <w:ind w:leftChars="150" w:left="360"/>
+        <w:jc w:val="both"/>
+        <w:rPr>
+          <w:rFonts w:ascii="標楷體" w:eastAsia="標楷體" w:hAnsi="標楷體"/>
+          <w:color w:val="000000" w:themeColor="text1"/>
+          <w:shd w:val="clear" w:color="auto" w:fill="FFFFFF"/>
+        </w:rPr>
+      </w:pPr>
+    </w:p>
+    <w:p>
+      <w:pPr>
+        <w:pStyle w:val="NoSpacing"/>
         <w:ind w:leftChars="150" w:left="360"/>
         <w:jc w:val="both"/>
         <w:rPr>
@@ -2001,7 +2001,7 @@
         <w:ind w:left="480" w:firstLine="480"/>
         <w:jc w:val="both"/>
         <w:rPr>
-          <w:rFonts w:ascii="Times New Roman" w:eastAsia="標楷體" w:hAnsi="Times New Roman" w:cs="Times New Roman" w:hint="eastAsia"/>
+          <w:rFonts w:ascii="Times New Roman" w:eastAsia="標楷體" w:hAnsi="Times New Roman" w:cs="Times New Roman"/>
           <w:color w:val="000000" w:themeColor="text1"/>
           <w:kern w:val="0"/>
           <w:szCs w:val="24"/>
@@ -2398,7 +2398,7 @@
     </w:p>
     <w:p>
       <w:pPr>
-        <w:pStyle w:val="a3"/>
+        <w:pStyle w:val="NoSpacing"/>
         <w:ind w:leftChars="150" w:left="360"/>
         <w:jc w:val="both"/>
         <w:rPr>
@@ -2418,103 +2418,1330 @@
     </w:p>
     <w:p>
       <w:pPr>
-        <w:pStyle w:val="a3"/>
-        <w:ind w:leftChars="150" w:left="360"/>
-        <w:jc w:val="both"/>
-        <w:rPr>
-          <w:rFonts w:ascii="標楷體" w:eastAsia="標楷體" w:hAnsi="標楷體"/>
-          <w:color w:val="000000" w:themeColor="text1"/>
-          <w:shd w:val="clear" w:color="auto" w:fill="FFFFFF"/>
-        </w:rPr>
-      </w:pPr>
-    </w:p>
-    <w:p>
-      <w:pPr>
-        <w:pStyle w:val="a3"/>
-        <w:ind w:leftChars="150" w:left="360"/>
-        <w:jc w:val="both"/>
-        <w:rPr>
-          <w:rFonts w:ascii="標楷體" w:eastAsia="標楷體" w:hAnsi="標楷體"/>
-          <w:color w:val="000000" w:themeColor="text1"/>
-          <w:shd w:val="clear" w:color="auto" w:fill="FFFFFF"/>
-        </w:rPr>
-      </w:pPr>
-    </w:p>
-    <w:p>
-      <w:pPr>
-        <w:pStyle w:val="a3"/>
-        <w:ind w:leftChars="150" w:left="360"/>
-        <w:jc w:val="both"/>
-        <w:rPr>
-          <w:rFonts w:ascii="標楷體" w:eastAsia="標楷體" w:hAnsi="標楷體"/>
-          <w:color w:val="000000" w:themeColor="text1"/>
-          <w:shd w:val="clear" w:color="auto" w:fill="FFFFFF"/>
-        </w:rPr>
-      </w:pPr>
-    </w:p>
-    <w:p>
-      <w:pPr>
-        <w:pStyle w:val="a3"/>
-        <w:ind w:leftChars="150" w:left="360"/>
-        <w:jc w:val="both"/>
-        <w:rPr>
-          <w:rFonts w:ascii="標楷體" w:eastAsia="標楷體" w:hAnsi="標楷體"/>
-          <w:color w:val="000000" w:themeColor="text1"/>
-          <w:shd w:val="clear" w:color="auto" w:fill="FFFFFF"/>
-        </w:rPr>
-      </w:pPr>
-    </w:p>
-    <w:p>
-      <w:pPr>
-        <w:pStyle w:val="a3"/>
-        <w:ind w:leftChars="150" w:left="360"/>
-        <w:jc w:val="both"/>
-        <w:rPr>
-          <w:rFonts w:ascii="標楷體" w:eastAsia="標楷體" w:hAnsi="標楷體"/>
-          <w:color w:val="000000" w:themeColor="text1"/>
-          <w:shd w:val="clear" w:color="auto" w:fill="FFFFFF"/>
-        </w:rPr>
-      </w:pPr>
-    </w:p>
-    <w:p>
-      <w:pPr>
-        <w:pStyle w:val="a3"/>
-        <w:ind w:leftChars="150" w:left="360"/>
-        <w:jc w:val="both"/>
-        <w:rPr>
-          <w:rFonts w:ascii="標楷體" w:eastAsia="標楷體" w:hAnsi="標楷體"/>
-          <w:color w:val="000000" w:themeColor="text1"/>
-          <w:shd w:val="clear" w:color="auto" w:fill="FFFFFF"/>
-        </w:rPr>
-      </w:pPr>
-    </w:p>
-    <w:p>
-      <w:pPr>
-        <w:pStyle w:val="a3"/>
-        <w:ind w:leftChars="150" w:left="360"/>
-        <w:jc w:val="both"/>
-        <w:rPr>
-          <w:rFonts w:ascii="標楷體" w:eastAsia="標楷體" w:hAnsi="標楷體"/>
-          <w:color w:val="000000" w:themeColor="text1"/>
-          <w:shd w:val="clear" w:color="auto" w:fill="FFFFFF"/>
-        </w:rPr>
-      </w:pPr>
-    </w:p>
-    <w:p>
-      <w:pPr>
-        <w:pStyle w:val="a3"/>
-        <w:ind w:leftChars="150" w:left="360"/>
-        <w:jc w:val="both"/>
-        <w:rPr>
-          <w:rFonts w:ascii="標楷體" w:eastAsia="標楷體" w:hAnsi="標楷體"/>
-          <w:color w:val="000000" w:themeColor="text1"/>
-          <w:shd w:val="clear" w:color="auto" w:fill="FFFFFF"/>
-        </w:rPr>
-      </w:pPr>
-    </w:p>
-    <w:p>
-      <w:pPr>
-        <w:pStyle w:val="a3"/>
+        <w:pStyle w:val="NoSpacing"/>
+        <w:ind w:leftChars="150" w:left="360"/>
+        <w:jc w:val="both"/>
+        <w:rPr>
+          <w:rFonts w:ascii="標楷體" w:eastAsia="標楷體" w:hAnsi="標楷體"/>
+          <w:color w:val="000000" w:themeColor="text1"/>
+          <w:shd w:val="clear" w:color="auto" w:fill="FFFFFF"/>
+        </w:rPr>
+      </w:pPr>
+      <w:r>
+        <w:rPr>
+          <w:rFonts w:ascii="標楷體" w:eastAsia="標楷體" w:hAnsi="標楷體"/>
+          <w:noProof/>
+          <w:color w:val="000000" w:themeColor="text1"/>
+        </w:rPr>
+        <mc:AlternateContent>
+          <mc:Choice Requires="wpg">
+            <w:drawing>
+              <wp:anchor distT="0" distB="0" distL="114300" distR="114300" simplePos="0" relativeHeight="251687936" behindDoc="0" locked="0" layoutInCell="1" allowOverlap="1" wp14:anchorId="590D1AD6" wp14:editId="66CB6BF7">
+                <wp:simplePos x="0" y="0"/>
+                <wp:positionH relativeFrom="margin">
+                  <wp:posOffset>903402</wp:posOffset>
+                </wp:positionH>
+                <wp:positionV relativeFrom="paragraph">
+                  <wp:posOffset>10160</wp:posOffset>
+                </wp:positionV>
+                <wp:extent cx="3964305" cy="4358640"/>
+                <wp:effectExtent l="0" t="0" r="0" b="3810"/>
+                <wp:wrapNone/>
+                <wp:docPr id="27" name="Group 27"/>
+                <wp:cNvGraphicFramePr/>
+                <a:graphic xmlns:a="http://schemas.openxmlformats.org/drawingml/2006/main">
+                  <a:graphicData uri="http://schemas.microsoft.com/office/word/2010/wordprocessingGroup">
+                    <wpg:wgp>
+                      <wpg:cNvGrpSpPr/>
+                      <wpg:grpSpPr>
+                        <a:xfrm>
+                          <a:off x="0" y="0"/>
+                          <a:ext cx="3964305" cy="4358640"/>
+                          <a:chOff x="0" y="0"/>
+                          <a:chExt cx="4781321" cy="5256810"/>
+                        </a:xfrm>
+                      </wpg:grpSpPr>
+                      <pic:pic xmlns:pic="http://schemas.openxmlformats.org/drawingml/2006/picture">
+                        <pic:nvPicPr>
+                          <pic:cNvPr id="7" name="Picture 7"/>
+                          <pic:cNvPicPr>
+                            <a:picLocks noChangeAspect="1"/>
+                          </pic:cNvPicPr>
+                        </pic:nvPicPr>
+                        <pic:blipFill>
+                          <a:blip r:embed="rId21">
+                            <a:extLst>
+                              <a:ext uri="{28A0092B-C50C-407E-A947-70E740481C1C}">
+                                <a14:useLocalDpi xmlns:a14="http://schemas.microsoft.com/office/drawing/2010/main" val="0"/>
+                              </a:ext>
+                            </a:extLst>
+                          </a:blip>
+                          <a:stretch>
+                            <a:fillRect/>
+                          </a:stretch>
+                        </pic:blipFill>
+                        <pic:spPr>
+                          <a:xfrm>
+                            <a:off x="0" y="270663"/>
+                            <a:ext cx="1438275" cy="1438275"/>
+                          </a:xfrm>
+                          <a:prstGeom prst="rect">
+                            <a:avLst/>
+                          </a:prstGeom>
+                        </pic:spPr>
+                      </pic:pic>
+                      <pic:pic xmlns:pic="http://schemas.openxmlformats.org/drawingml/2006/picture">
+                        <pic:nvPicPr>
+                          <pic:cNvPr id="13" name="Picture 13"/>
+                          <pic:cNvPicPr>
+                            <a:picLocks noChangeAspect="1"/>
+                          </pic:cNvPicPr>
+                        </pic:nvPicPr>
+                        <pic:blipFill>
+                          <a:blip r:embed="rId22">
+                            <a:extLst>
+                              <a:ext uri="{28A0092B-C50C-407E-A947-70E740481C1C}">
+                                <a14:useLocalDpi xmlns:a14="http://schemas.microsoft.com/office/drawing/2010/main" val="0"/>
+                              </a:ext>
+                            </a:extLst>
+                          </a:blip>
+                          <a:stretch>
+                            <a:fillRect/>
+                          </a:stretch>
+                        </pic:blipFill>
+                        <pic:spPr>
+                          <a:xfrm>
+                            <a:off x="3343046" y="270663"/>
+                            <a:ext cx="1438275" cy="1438275"/>
+                          </a:xfrm>
+                          <a:prstGeom prst="rect">
+                            <a:avLst/>
+                          </a:prstGeom>
+                        </pic:spPr>
+                      </pic:pic>
+                      <pic:pic xmlns:pic="http://schemas.openxmlformats.org/drawingml/2006/picture">
+                        <pic:nvPicPr>
+                          <pic:cNvPr id="14" name="Picture 14"/>
+                          <pic:cNvPicPr>
+                            <a:picLocks noChangeAspect="1"/>
+                          </pic:cNvPicPr>
+                        </pic:nvPicPr>
+                        <pic:blipFill>
+                          <a:blip r:embed="rId23">
+                            <a:extLst>
+                              <a:ext uri="{28A0092B-C50C-407E-A947-70E740481C1C}">
+                                <a14:useLocalDpi xmlns:a14="http://schemas.microsoft.com/office/drawing/2010/main" val="0"/>
+                              </a:ext>
+                            </a:extLst>
+                          </a:blip>
+                          <a:stretch>
+                            <a:fillRect/>
+                          </a:stretch>
+                        </pic:blipFill>
+                        <pic:spPr>
+                          <a:xfrm>
+                            <a:off x="0" y="2026311"/>
+                            <a:ext cx="1438275" cy="1438275"/>
+                          </a:xfrm>
+                          <a:prstGeom prst="rect">
+                            <a:avLst/>
+                          </a:prstGeom>
+                        </pic:spPr>
+                      </pic:pic>
+                      <pic:pic xmlns:pic="http://schemas.openxmlformats.org/drawingml/2006/picture">
+                        <pic:nvPicPr>
+                          <pic:cNvPr id="15" name="Picture 15"/>
+                          <pic:cNvPicPr>
+                            <a:picLocks noChangeAspect="1"/>
+                          </pic:cNvPicPr>
+                        </pic:nvPicPr>
+                        <pic:blipFill>
+                          <a:blip r:embed="rId24">
+                            <a:extLst>
+                              <a:ext uri="{28A0092B-C50C-407E-A947-70E740481C1C}">
+                                <a14:useLocalDpi xmlns:a14="http://schemas.microsoft.com/office/drawing/2010/main" val="0"/>
+                              </a:ext>
+                            </a:extLst>
+                          </a:blip>
+                          <a:stretch>
+                            <a:fillRect/>
+                          </a:stretch>
+                        </pic:blipFill>
+                        <pic:spPr>
+                          <a:xfrm>
+                            <a:off x="1645920" y="2026311"/>
+                            <a:ext cx="1438275" cy="1438275"/>
+                          </a:xfrm>
+                          <a:prstGeom prst="rect">
+                            <a:avLst/>
+                          </a:prstGeom>
+                        </pic:spPr>
+                      </pic:pic>
+                      <pic:pic xmlns:pic="http://schemas.openxmlformats.org/drawingml/2006/picture">
+                        <pic:nvPicPr>
+                          <pic:cNvPr id="17" name="Picture 17"/>
+                          <pic:cNvPicPr>
+                            <a:picLocks noChangeAspect="1"/>
+                          </pic:cNvPicPr>
+                        </pic:nvPicPr>
+                        <pic:blipFill>
+                          <a:blip r:embed="rId25">
+                            <a:extLst>
+                              <a:ext uri="{28A0092B-C50C-407E-A947-70E740481C1C}">
+                                <a14:useLocalDpi xmlns:a14="http://schemas.microsoft.com/office/drawing/2010/main" val="0"/>
+                              </a:ext>
+                            </a:extLst>
+                          </a:blip>
+                          <a:stretch>
+                            <a:fillRect/>
+                          </a:stretch>
+                        </pic:blipFill>
+                        <pic:spPr>
+                          <a:xfrm>
+                            <a:off x="1645920" y="3818535"/>
+                            <a:ext cx="1438275" cy="1438275"/>
+                          </a:xfrm>
+                          <a:prstGeom prst="rect">
+                            <a:avLst/>
+                          </a:prstGeom>
+                        </pic:spPr>
+                      </pic:pic>
+                      <pic:pic xmlns:pic="http://schemas.openxmlformats.org/drawingml/2006/picture">
+                        <pic:nvPicPr>
+                          <pic:cNvPr id="16" name="Picture 16"/>
+                          <pic:cNvPicPr>
+                            <a:picLocks noChangeAspect="1"/>
+                          </pic:cNvPicPr>
+                        </pic:nvPicPr>
+                        <pic:blipFill>
+                          <a:blip r:embed="rId26">
+                            <a:extLst>
+                              <a:ext uri="{28A0092B-C50C-407E-A947-70E740481C1C}">
+                                <a14:useLocalDpi xmlns:a14="http://schemas.microsoft.com/office/drawing/2010/main" val="0"/>
+                              </a:ext>
+                            </a:extLst>
+                          </a:blip>
+                          <a:stretch>
+                            <a:fillRect/>
+                          </a:stretch>
+                        </pic:blipFill>
+                        <pic:spPr>
+                          <a:xfrm>
+                            <a:off x="3321100" y="2026311"/>
+                            <a:ext cx="1438275" cy="1438275"/>
+                          </a:xfrm>
+                          <a:prstGeom prst="rect">
+                            <a:avLst/>
+                          </a:prstGeom>
+                        </pic:spPr>
+                      </pic:pic>
+                      <pic:pic xmlns:pic="http://schemas.openxmlformats.org/drawingml/2006/picture">
+                        <pic:nvPicPr>
+                          <pic:cNvPr id="12" name="Picture 12"/>
+                          <pic:cNvPicPr>
+                            <a:picLocks noChangeAspect="1"/>
+                          </pic:cNvPicPr>
+                        </pic:nvPicPr>
+                        <pic:blipFill>
+                          <a:blip r:embed="rId27">
+                            <a:extLst>
+                              <a:ext uri="{28A0092B-C50C-407E-A947-70E740481C1C}">
+                                <a14:useLocalDpi xmlns:a14="http://schemas.microsoft.com/office/drawing/2010/main" val="0"/>
+                              </a:ext>
+                            </a:extLst>
+                          </a:blip>
+                          <a:stretch>
+                            <a:fillRect/>
+                          </a:stretch>
+                        </pic:blipFill>
+                        <pic:spPr>
+                          <a:xfrm>
+                            <a:off x="1645920" y="270663"/>
+                            <a:ext cx="1438275" cy="1438275"/>
+                          </a:xfrm>
+                          <a:prstGeom prst="rect">
+                            <a:avLst/>
+                          </a:prstGeom>
+                        </pic:spPr>
+                      </pic:pic>
+                      <wps:wsp>
+                        <wps:cNvPr id="18" name="Text Box 18"/>
+                        <wps:cNvSpPr txBox="1"/>
+                        <wps:spPr>
+                          <a:xfrm>
+                            <a:off x="182880" y="0"/>
+                            <a:ext cx="1141171" cy="343535"/>
+                          </a:xfrm>
+                          <a:prstGeom prst="rect">
+                            <a:avLst/>
+                          </a:prstGeom>
+                          <a:noFill/>
+                          <a:ln w="6350">
+                            <a:noFill/>
+                          </a:ln>
+                        </wps:spPr>
+                        <wps:txbx>
+                          <w:txbxContent>
+                            <w:p>
+                              <w:pPr>
+                                <w:pStyle w:val="ListParagraph"/>
+                                <w:numPr>
+                                  <w:ilvl w:val="0"/>
+                                  <w:numId w:val="7"/>
+                                </w:numPr>
+                                <w:ind w:leftChars="0"/>
+                                <w:rPr>
+                                  <w:rFonts w:ascii="Times New Roman" w:hAnsi="Times New Roman" w:cs="Times New Roman"/>
+                                  <w:sz w:val="20"/>
+                                  <w:szCs w:val="20"/>
+                                </w:rPr>
+                              </w:pPr>
+                              <w:r>
+                                <w:rPr>
+                                  <w:rFonts w:ascii="Times New Roman" w:hAnsi="Times New Roman" w:cs="Times New Roman"/>
+                                  <w:sz w:val="20"/>
+                                  <w:szCs w:val="20"/>
+                                </w:rPr>
+                                <w:t>Angry (15)</w:t>
+                              </w:r>
+                            </w:p>
+                          </w:txbxContent>
+                        </wps:txbx>
+                        <wps:bodyPr rot="0" spcFirstLastPara="0" vertOverflow="overflow" horzOverflow="overflow" vert="horz" wrap="square" lIns="91440" tIns="45720" rIns="91440" bIns="45720" numCol="1" spcCol="0" rtlCol="0" fromWordArt="0" anchor="t" anchorCtr="0" forceAA="0" compatLnSpc="1">
+                          <a:prstTxWarp prst="textNoShape">
+                            <a:avLst/>
+                          </a:prstTxWarp>
+                          <a:noAutofit/>
+                        </wps:bodyPr>
+                      </wps:wsp>
+                      <wps:wsp>
+                        <wps:cNvPr id="19" name="Text Box 19"/>
+                        <wps:cNvSpPr txBox="1"/>
+                        <wps:spPr>
+                          <a:xfrm>
+                            <a:off x="1777593" y="7316"/>
+                            <a:ext cx="1199693" cy="343535"/>
+                          </a:xfrm>
+                          <a:prstGeom prst="rect">
+                            <a:avLst/>
+                          </a:prstGeom>
+                          <a:noFill/>
+                          <a:ln w="6350">
+                            <a:noFill/>
+                          </a:ln>
+                        </wps:spPr>
+                        <wps:txbx>
+                          <w:txbxContent>
+                            <w:p>
+                              <w:pPr>
+                                <w:rPr>
+                                  <w:rFonts w:ascii="Times New Roman" w:hAnsi="Times New Roman" w:cs="Times New Roman"/>
+                                  <w:sz w:val="20"/>
+                                  <w:szCs w:val="20"/>
+                                </w:rPr>
+                              </w:pPr>
+                              <w:r>
+                                <w:rPr>
+                                  <w:rFonts w:ascii="Times New Roman" w:hAnsi="Times New Roman" w:cs="Times New Roman"/>
+                                  <w:sz w:val="20"/>
+                                  <w:szCs w:val="20"/>
+                                </w:rPr>
+                                <w:t xml:space="preserve">2. </w:t>
+                              </w:r>
+                              <w:r>
+                                <w:rPr>
+                                  <w:rFonts w:ascii="Times New Roman" w:hAnsi="Times New Roman" w:cs="Times New Roman"/>
+                                  <w:sz w:val="20"/>
+                                  <w:szCs w:val="20"/>
+                                </w:rPr>
+                                <w:t>Disgust</w:t>
+                              </w:r>
+                              <w:r>
+                                <w:rPr>
+                                  <w:rFonts w:ascii="Times New Roman" w:hAnsi="Times New Roman" w:cs="Times New Roman"/>
+                                  <w:sz w:val="20"/>
+                                  <w:szCs w:val="20"/>
+                                </w:rPr>
+                                <w:t xml:space="preserve"> (</w:t>
+                              </w:r>
+                              <w:r>
+                                <w:rPr>
+                                  <w:rFonts w:ascii="Times New Roman" w:hAnsi="Times New Roman" w:cs="Times New Roman"/>
+                                  <w:sz w:val="20"/>
+                                  <w:szCs w:val="20"/>
+                                </w:rPr>
+                                <w:t>299</w:t>
+                              </w:r>
+                              <w:r>
+                                <w:rPr>
+                                  <w:rFonts w:ascii="Times New Roman" w:hAnsi="Times New Roman" w:cs="Times New Roman"/>
+                                  <w:sz w:val="20"/>
+                                  <w:szCs w:val="20"/>
+                                </w:rPr>
+                                <w:t>)</w:t>
+                              </w:r>
+                            </w:p>
+                          </w:txbxContent>
+                        </wps:txbx>
+                        <wps:bodyPr rot="0" spcFirstLastPara="0" vertOverflow="overflow" horzOverflow="overflow" vert="horz" wrap="square" lIns="91440" tIns="45720" rIns="91440" bIns="45720" numCol="1" spcCol="0" rtlCol="0" fromWordArt="0" anchor="t" anchorCtr="0" forceAA="0" compatLnSpc="1">
+                          <a:prstTxWarp prst="textNoShape">
+                            <a:avLst/>
+                          </a:prstTxWarp>
+                          <a:noAutofit/>
+                        </wps:bodyPr>
+                      </wps:wsp>
+                      <wps:wsp>
+                        <wps:cNvPr id="20" name="Text Box 20"/>
+                        <wps:cNvSpPr txBox="1"/>
+                        <wps:spPr>
+                          <a:xfrm>
+                            <a:off x="3672230" y="7316"/>
+                            <a:ext cx="885139" cy="343535"/>
+                          </a:xfrm>
+                          <a:prstGeom prst="rect">
+                            <a:avLst/>
+                          </a:prstGeom>
+                          <a:noFill/>
+                          <a:ln w="6350">
+                            <a:noFill/>
+                          </a:ln>
+                        </wps:spPr>
+                        <wps:txbx>
+                          <w:txbxContent>
+                            <w:p>
+                              <w:pPr>
+                                <w:rPr>
+                                  <w:rFonts w:ascii="Times New Roman" w:hAnsi="Times New Roman" w:cs="Times New Roman"/>
+                                  <w:sz w:val="20"/>
+                                  <w:szCs w:val="20"/>
+                                </w:rPr>
+                              </w:pPr>
+                              <w:r>
+                                <w:rPr>
+                                  <w:rFonts w:ascii="Times New Roman" w:hAnsi="Times New Roman" w:cs="Times New Roman"/>
+                                  <w:sz w:val="20"/>
+                                  <w:szCs w:val="20"/>
+                                </w:rPr>
+                                <w:t xml:space="preserve">3. </w:t>
+                              </w:r>
+                              <w:r>
+                                <w:rPr>
+                                  <w:rFonts w:ascii="Times New Roman" w:hAnsi="Times New Roman" w:cs="Times New Roman"/>
+                                  <w:sz w:val="20"/>
+                                  <w:szCs w:val="20"/>
+                                </w:rPr>
+                                <w:t>Fear</w:t>
+                              </w:r>
+                              <w:r>
+                                <w:rPr>
+                                  <w:rFonts w:ascii="Times New Roman" w:hAnsi="Times New Roman" w:cs="Times New Roman"/>
+                                  <w:sz w:val="20"/>
+                                  <w:szCs w:val="20"/>
+                                </w:rPr>
+                                <w:t xml:space="preserve"> (</w:t>
+                              </w:r>
+                              <w:r>
+                                <w:rPr>
+                                  <w:rFonts w:ascii="Times New Roman" w:hAnsi="Times New Roman" w:cs="Times New Roman"/>
+                                  <w:sz w:val="20"/>
+                                  <w:szCs w:val="20"/>
+                                </w:rPr>
+                                <w:t>9</w:t>
+                              </w:r>
+                              <w:r>
+                                <w:rPr>
+                                  <w:rFonts w:ascii="Times New Roman" w:hAnsi="Times New Roman" w:cs="Times New Roman"/>
+                                  <w:sz w:val="20"/>
+                                  <w:szCs w:val="20"/>
+                                </w:rPr>
+                                <w:t>)</w:t>
+                              </w:r>
+                            </w:p>
+                          </w:txbxContent>
+                        </wps:txbx>
+                        <wps:bodyPr rot="0" spcFirstLastPara="0" vertOverflow="overflow" horzOverflow="overflow" vert="horz" wrap="square" lIns="91440" tIns="45720" rIns="91440" bIns="45720" numCol="1" spcCol="0" rtlCol="0" fromWordArt="0" anchor="t" anchorCtr="0" forceAA="0" compatLnSpc="1">
+                          <a:prstTxWarp prst="textNoShape">
+                            <a:avLst/>
+                          </a:prstTxWarp>
+                          <a:noAutofit/>
+                        </wps:bodyPr>
+                      </wps:wsp>
+                      <wps:wsp>
+                        <wps:cNvPr id="21" name="Text Box 21"/>
+                        <wps:cNvSpPr txBox="1"/>
+                        <wps:spPr>
+                          <a:xfrm>
+                            <a:off x="204825" y="1748333"/>
+                            <a:ext cx="1104595" cy="343535"/>
+                          </a:xfrm>
+                          <a:prstGeom prst="rect">
+                            <a:avLst/>
+                          </a:prstGeom>
+                          <a:noFill/>
+                          <a:ln w="6350">
+                            <a:noFill/>
+                          </a:ln>
+                        </wps:spPr>
+                        <wps:txbx>
+                          <w:txbxContent>
+                            <w:p>
+                              <w:pPr>
+                                <w:rPr>
+                                  <w:rFonts w:ascii="Times New Roman" w:hAnsi="Times New Roman" w:cs="Times New Roman"/>
+                                  <w:sz w:val="20"/>
+                                  <w:szCs w:val="20"/>
+                                </w:rPr>
+                              </w:pPr>
+                              <w:r>
+                                <w:rPr>
+                                  <w:rFonts w:ascii="Times New Roman" w:hAnsi="Times New Roman" w:cs="Times New Roman"/>
+                                  <w:sz w:val="20"/>
+                                  <w:szCs w:val="20"/>
+                                </w:rPr>
+                                <w:t xml:space="preserve">4. </w:t>
+                              </w:r>
+                              <w:r>
+                                <w:rPr>
+                                  <w:rFonts w:ascii="Times New Roman" w:hAnsi="Times New Roman" w:cs="Times New Roman"/>
+                                  <w:sz w:val="20"/>
+                                  <w:szCs w:val="20"/>
+                                </w:rPr>
+                                <w:t>Happy</w:t>
+                              </w:r>
+                              <w:r>
+                                <w:rPr>
+                                  <w:rFonts w:ascii="Times New Roman" w:hAnsi="Times New Roman" w:cs="Times New Roman"/>
+                                  <w:sz w:val="20"/>
+                                  <w:szCs w:val="20"/>
+                                </w:rPr>
+                                <w:t xml:space="preserve"> (2</w:t>
+                              </w:r>
+                              <w:r>
+                                <w:rPr>
+                                  <w:rFonts w:ascii="Times New Roman" w:hAnsi="Times New Roman" w:cs="Times New Roman"/>
+                                  <w:sz w:val="20"/>
+                                  <w:szCs w:val="20"/>
+                                </w:rPr>
+                                <w:t>5</w:t>
+                              </w:r>
+                              <w:r>
+                                <w:rPr>
+                                  <w:rFonts w:ascii="Times New Roman" w:hAnsi="Times New Roman" w:cs="Times New Roman"/>
+                                  <w:sz w:val="20"/>
+                                  <w:szCs w:val="20"/>
+                                </w:rPr>
+                                <w:t>)</w:t>
+                              </w:r>
+                            </w:p>
+                          </w:txbxContent>
+                        </wps:txbx>
+                        <wps:bodyPr rot="0" spcFirstLastPara="0" vertOverflow="overflow" horzOverflow="overflow" vert="horz" wrap="square" lIns="91440" tIns="45720" rIns="91440" bIns="45720" numCol="1" spcCol="0" rtlCol="0" fromWordArt="0" anchor="t" anchorCtr="0" forceAA="0" compatLnSpc="1">
+                          <a:prstTxWarp prst="textNoShape">
+                            <a:avLst/>
+                          </a:prstTxWarp>
+                          <a:noAutofit/>
+                        </wps:bodyPr>
+                      </wps:wsp>
+                      <wps:wsp>
+                        <wps:cNvPr id="23" name="Text Box 23"/>
+                        <wps:cNvSpPr txBox="1"/>
+                        <wps:spPr>
+                          <a:xfrm>
+                            <a:off x="1894636" y="1762964"/>
+                            <a:ext cx="943660" cy="343535"/>
+                          </a:xfrm>
+                          <a:prstGeom prst="rect">
+                            <a:avLst/>
+                          </a:prstGeom>
+                          <a:noFill/>
+                          <a:ln w="6350">
+                            <a:noFill/>
+                          </a:ln>
+                        </wps:spPr>
+                        <wps:txbx>
+                          <w:txbxContent>
+                            <w:p>
+                              <w:pPr>
+                                <w:rPr>
+                                  <w:rFonts w:ascii="Times New Roman" w:hAnsi="Times New Roman" w:cs="Times New Roman"/>
+                                  <w:sz w:val="20"/>
+                                  <w:szCs w:val="20"/>
+                                </w:rPr>
+                              </w:pPr>
+                              <w:r>
+                                <w:rPr>
+                                  <w:rFonts w:ascii="Times New Roman" w:hAnsi="Times New Roman" w:cs="Times New Roman"/>
+                                  <w:sz w:val="20"/>
+                                  <w:szCs w:val="20"/>
+                                </w:rPr>
+                                <w:t xml:space="preserve">5. </w:t>
+                              </w:r>
+                              <w:r>
+                                <w:rPr>
+                                  <w:rFonts w:ascii="Times New Roman" w:hAnsi="Times New Roman" w:cs="Times New Roman"/>
+                                  <w:sz w:val="20"/>
+                                  <w:szCs w:val="20"/>
+                                </w:rPr>
+                                <w:t>Sad</w:t>
+                              </w:r>
+                              <w:r>
+                                <w:rPr>
+                                  <w:rFonts w:ascii="Times New Roman" w:hAnsi="Times New Roman" w:cs="Times New Roman"/>
+                                  <w:sz w:val="20"/>
+                                  <w:szCs w:val="20"/>
+                                </w:rPr>
+                                <w:t xml:space="preserve"> (</w:t>
+                              </w:r>
+                              <w:r>
+                                <w:rPr>
+                                  <w:rFonts w:ascii="Times New Roman" w:hAnsi="Times New Roman" w:cs="Times New Roman"/>
+                                  <w:sz w:val="20"/>
+                                  <w:szCs w:val="20"/>
+                                </w:rPr>
+                                <w:t>70</w:t>
+                              </w:r>
+                              <w:r>
+                                <w:rPr>
+                                  <w:rFonts w:ascii="Times New Roman" w:hAnsi="Times New Roman" w:cs="Times New Roman"/>
+                                  <w:sz w:val="20"/>
+                                  <w:szCs w:val="20"/>
+                                </w:rPr>
+                                <w:t>)</w:t>
+                              </w:r>
+                            </w:p>
+                          </w:txbxContent>
+                        </wps:txbx>
+                        <wps:bodyPr rot="0" spcFirstLastPara="0" vertOverflow="overflow" horzOverflow="overflow" vert="horz" wrap="square" lIns="91440" tIns="45720" rIns="91440" bIns="45720" numCol="1" spcCol="0" rtlCol="0" fromWordArt="0" anchor="t" anchorCtr="0" forceAA="0" compatLnSpc="1">
+                          <a:prstTxWarp prst="textNoShape">
+                            <a:avLst/>
+                          </a:prstTxWarp>
+                          <a:noAutofit/>
+                        </wps:bodyPr>
+                      </wps:wsp>
+                      <wps:wsp>
+                        <wps:cNvPr id="24" name="Text Box 24"/>
+                        <wps:cNvSpPr txBox="1"/>
+                        <wps:spPr>
+                          <a:xfrm>
+                            <a:off x="3438144" y="1762964"/>
+                            <a:ext cx="1265530" cy="343535"/>
+                          </a:xfrm>
+                          <a:prstGeom prst="rect">
+                            <a:avLst/>
+                          </a:prstGeom>
+                          <a:noFill/>
+                          <a:ln w="6350">
+                            <a:noFill/>
+                          </a:ln>
+                        </wps:spPr>
+                        <wps:txbx>
+                          <w:txbxContent>
+                            <w:p>
+                              <w:pPr>
+                                <w:rPr>
+                                  <w:rFonts w:ascii="Times New Roman" w:hAnsi="Times New Roman" w:cs="Times New Roman"/>
+                                  <w:sz w:val="20"/>
+                                  <w:szCs w:val="20"/>
+                                </w:rPr>
+                              </w:pPr>
+                              <w:r>
+                                <w:rPr>
+                                  <w:rFonts w:ascii="Times New Roman" w:hAnsi="Times New Roman" w:cs="Times New Roman"/>
+                                  <w:sz w:val="20"/>
+                                  <w:szCs w:val="20"/>
+                                </w:rPr>
+                                <w:t xml:space="preserve">6. </w:t>
+                              </w:r>
+                              <w:r>
+                                <w:rPr>
+                                  <w:rFonts w:ascii="Times New Roman" w:hAnsi="Times New Roman" w:cs="Times New Roman"/>
+                                  <w:sz w:val="20"/>
+                                  <w:szCs w:val="20"/>
+                                </w:rPr>
+                                <w:t xml:space="preserve">Surprised </w:t>
+                              </w:r>
+                              <w:r>
+                                <w:rPr>
+                                  <w:rFonts w:ascii="Times New Roman" w:hAnsi="Times New Roman" w:cs="Times New Roman"/>
+                                  <w:sz w:val="20"/>
+                                  <w:szCs w:val="20"/>
+                                </w:rPr>
+                                <w:t>(</w:t>
+                              </w:r>
+                              <w:r>
+                                <w:rPr>
+                                  <w:rFonts w:ascii="Times New Roman" w:hAnsi="Times New Roman" w:cs="Times New Roman"/>
+                                  <w:sz w:val="20"/>
+                                  <w:szCs w:val="20"/>
+                                </w:rPr>
+                                <w:t>81</w:t>
+                              </w:r>
+                              <w:r>
+                                <w:rPr>
+                                  <w:rFonts w:ascii="Times New Roman" w:hAnsi="Times New Roman" w:cs="Times New Roman"/>
+                                  <w:sz w:val="20"/>
+                                  <w:szCs w:val="20"/>
+                                </w:rPr>
+                                <w:t>)</w:t>
+                              </w:r>
+                            </w:p>
+                          </w:txbxContent>
+                        </wps:txbx>
+                        <wps:bodyPr rot="0" spcFirstLastPara="0" vertOverflow="overflow" horzOverflow="overflow" vert="horz" wrap="square" lIns="91440" tIns="45720" rIns="91440" bIns="45720" numCol="1" spcCol="0" rtlCol="0" fromWordArt="0" anchor="t" anchorCtr="0" forceAA="0" compatLnSpc="1">
+                          <a:prstTxWarp prst="textNoShape">
+                            <a:avLst/>
+                          </a:prstTxWarp>
+                          <a:noAutofit/>
+                        </wps:bodyPr>
+                      </wps:wsp>
+                      <wps:wsp>
+                        <wps:cNvPr id="26" name="Text Box 26"/>
+                        <wps:cNvSpPr txBox="1"/>
+                        <wps:spPr>
+                          <a:xfrm>
+                            <a:off x="1814169" y="3518612"/>
+                            <a:ext cx="1111910" cy="343535"/>
+                          </a:xfrm>
+                          <a:prstGeom prst="rect">
+                            <a:avLst/>
+                          </a:prstGeom>
+                          <a:noFill/>
+                          <a:ln w="6350">
+                            <a:noFill/>
+                          </a:ln>
+                        </wps:spPr>
+                        <wps:txbx>
+                          <w:txbxContent>
+                            <w:p>
+                              <w:pPr>
+                                <w:rPr>
+                                  <w:rFonts w:ascii="Times New Roman" w:hAnsi="Times New Roman" w:cs="Times New Roman"/>
+                                  <w:sz w:val="20"/>
+                                  <w:szCs w:val="20"/>
+                                </w:rPr>
+                              </w:pPr>
+                              <w:r>
+                                <w:rPr>
+                                  <w:rFonts w:ascii="Times New Roman" w:hAnsi="Times New Roman" w:cs="Times New Roman"/>
+                                  <w:sz w:val="20"/>
+                                  <w:szCs w:val="20"/>
+                                </w:rPr>
+                                <w:t xml:space="preserve">7. </w:t>
+                              </w:r>
+                              <w:r>
+                                <w:rPr>
+                                  <w:rFonts w:ascii="Times New Roman" w:hAnsi="Times New Roman" w:cs="Times New Roman"/>
+                                  <w:sz w:val="20"/>
+                                  <w:szCs w:val="20"/>
+                                </w:rPr>
+                                <w:t>Neutral</w:t>
+                              </w:r>
+                              <w:r>
+                                <w:rPr>
+                                  <w:rFonts w:ascii="Times New Roman" w:hAnsi="Times New Roman" w:cs="Times New Roman"/>
+                                  <w:sz w:val="20"/>
+                                  <w:szCs w:val="20"/>
+                                </w:rPr>
+                                <w:t xml:space="preserve"> (</w:t>
+                              </w:r>
+                              <w:r>
+                                <w:rPr>
+                                  <w:rFonts w:ascii="Times New Roman" w:hAnsi="Times New Roman" w:cs="Times New Roman"/>
+                                  <w:sz w:val="20"/>
+                                  <w:szCs w:val="20"/>
+                                </w:rPr>
+                                <w:t>94</w:t>
+                              </w:r>
+                              <w:r>
+                                <w:rPr>
+                                  <w:rFonts w:ascii="Times New Roman" w:hAnsi="Times New Roman" w:cs="Times New Roman"/>
+                                  <w:sz w:val="20"/>
+                                  <w:szCs w:val="20"/>
+                                </w:rPr>
+                                <w:t>)</w:t>
+                              </w:r>
+                            </w:p>
+                          </w:txbxContent>
+                        </wps:txbx>
+                        <wps:bodyPr rot="0" spcFirstLastPara="0" vertOverflow="overflow" horzOverflow="overflow" vert="horz" wrap="square" lIns="91440" tIns="45720" rIns="91440" bIns="45720" numCol="1" spcCol="0" rtlCol="0" fromWordArt="0" anchor="t" anchorCtr="0" forceAA="0" compatLnSpc="1">
+                          <a:prstTxWarp prst="textNoShape">
+                            <a:avLst/>
+                          </a:prstTxWarp>
+                          <a:noAutofit/>
+                        </wps:bodyPr>
+                      </wps:wsp>
+                    </wpg:wgp>
+                  </a:graphicData>
+                </a:graphic>
+                <wp14:sizeRelH relativeFrom="margin">
+                  <wp14:pctWidth>0</wp14:pctWidth>
+                </wp14:sizeRelH>
+                <wp14:sizeRelV relativeFrom="margin">
+                  <wp14:pctHeight>0</wp14:pctHeight>
+                </wp14:sizeRelV>
+              </wp:anchor>
+            </w:drawing>
+          </mc:Choice>
+          <mc:Fallback>
+            <w:pict>
+              <v:group w14:anchorId="590D1AD6" id="Group 27" o:spid="_x0000_s1026" style="position:absolute;left:0;text-align:left;margin-left:71.15pt;margin-top:.8pt;width:312.15pt;height:343.2pt;z-index:251687936;mso-position-horizontal-relative:margin;mso-width-relative:margin;mso-height-relative:margin" coordsize="47813,52568" o:gfxdata="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">
+                <v:shape id="Picture 7" o:spid="_x0000_s1027" type="#_x0000_t75" style="position:absolute;top:2706;width:14382;height:14383;visibility:visible;mso-wrap-style:square" o:gfxdata="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">
+                  <v:imagedata r:id="rId28" o:title=""/>
+                  <v:path arrowok="t"/>
+                </v:shape>
+                <v:shape id="Picture 13" o:spid="_x0000_s1028" type="#_x0000_t75" style="position:absolute;left:33430;top:2706;width:14383;height:14383;visibility:visible;mso-wrap-style:square" o:gfxdata="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">
+                  <v:imagedata r:id="rId29" o:title=""/>
+                  <v:path arrowok="t"/>
+                </v:shape>
+                <v:shape id="Picture 14" o:spid="_x0000_s1029" type="#_x0000_t75" style="position:absolute;top:20263;width:14382;height:14382;visibility:visible;mso-wrap-style:square" o:gfxdata="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">
+                  <v:imagedata r:id="rId30" o:title=""/>
+                  <v:path arrowok="t"/>
+                </v:shape>
+                <v:shape id="Picture 15" o:spid="_x0000_s1030" type="#_x0000_t75" style="position:absolute;left:16459;top:20263;width:14382;height:14382;visibility:visible;mso-wrap-style:square" o:gfxdata="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">
+                  <v:imagedata r:id="rId31" o:title=""/>
+                  <v:path arrowok="t"/>
+                </v:shape>
+                <v:shape id="Picture 17" o:spid="_x0000_s1031" type="#_x0000_t75" style="position:absolute;left:16459;top:38185;width:14382;height:14383;visibility:visible;mso-wrap-style:square" o:gfxdata="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">
+                  <v:imagedata r:id="rId32" o:title=""/>
+                  <v:path arrowok="t"/>
+                </v:shape>
+                <v:shape id="Picture 16" o:spid="_x0000_s1032" type="#_x0000_t75" style="position:absolute;left:33211;top:20263;width:14382;height:14382;visibility:visible;mso-wrap-style:square" o:gfxdata="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">
+                  <v:imagedata r:id="rId33" o:title=""/>
+                  <v:path arrowok="t"/>
+                </v:shape>
+                <v:shape id="Picture 12" o:spid="_x0000_s1033" type="#_x0000_t75" style="position:absolute;left:16459;top:2706;width:14382;height:14383;visibility:visible;mso-wrap-style:square" o:gfxdata="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">
+                  <v:imagedata r:id="rId34" o:title=""/>
+                  <v:path arrowok="t"/>
+                </v:shape>
+                <v:shapetype id="_x0000_t202" coordsize="21600,21600" o:spt="202" path="m,l,21600r21600,l21600,xe">
+                  <v:stroke joinstyle="miter"/>
+                  <v:path gradientshapeok="t" o:connecttype="rect"/>
+                </v:shapetype>
+                <v:shape id="Text Box 18" o:spid="_x0000_s1034" type="#_x0000_t202" style="position:absolute;left:1828;width:11412;height:3435;visibility:visible;mso-wrap-style:square;v-text-anchor:top" o:gfxdata="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" filled="f" stroked="f" strokeweight=".5pt">
+                  <v:textbox>
+                    <w:txbxContent>
+                      <w:p>
+                        <w:pPr>
+                          <w:pStyle w:val="ListParagraph"/>
+                          <w:numPr>
+                            <w:ilvl w:val="0"/>
+                            <w:numId w:val="7"/>
+                          </w:numPr>
+                          <w:ind w:leftChars="0"/>
+                          <w:rPr>
+                            <w:rFonts w:ascii="Times New Roman" w:hAnsi="Times New Roman" w:cs="Times New Roman"/>
+                            <w:sz w:val="20"/>
+                            <w:szCs w:val="20"/>
+                          </w:rPr>
+                        </w:pPr>
+                        <w:r>
+                          <w:rPr>
+                            <w:rFonts w:ascii="Times New Roman" w:hAnsi="Times New Roman" w:cs="Times New Roman"/>
+                            <w:sz w:val="20"/>
+                            <w:szCs w:val="20"/>
+                          </w:rPr>
+                          <w:t>Angry (15)</w:t>
+                        </w:r>
+                      </w:p>
+                    </w:txbxContent>
+                  </v:textbox>
+                </v:shape>
+                <v:shape id="Text Box 19" o:spid="_x0000_s1035" type="#_x0000_t202" style="position:absolute;left:17775;top:73;width:11997;height:3435;visibility:visible;mso-wrap-style:square;v-text-anchor:top" o:gfxdata="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" filled="f" stroked="f" strokeweight=".5pt">
+                  <v:textbox>
+                    <w:txbxContent>
+                      <w:p>
+                        <w:pPr>
+                          <w:rPr>
+                            <w:rFonts w:ascii="Times New Roman" w:hAnsi="Times New Roman" w:cs="Times New Roman"/>
+                            <w:sz w:val="20"/>
+                            <w:szCs w:val="20"/>
+                          </w:rPr>
+                        </w:pPr>
+                        <w:r>
+                          <w:rPr>
+                            <w:rFonts w:ascii="Times New Roman" w:hAnsi="Times New Roman" w:cs="Times New Roman"/>
+                            <w:sz w:val="20"/>
+                            <w:szCs w:val="20"/>
+                          </w:rPr>
+                          <w:t xml:space="preserve">2. </w:t>
+                        </w:r>
+                        <w:r>
+                          <w:rPr>
+                            <w:rFonts w:ascii="Times New Roman" w:hAnsi="Times New Roman" w:cs="Times New Roman"/>
+                            <w:sz w:val="20"/>
+                            <w:szCs w:val="20"/>
+                          </w:rPr>
+                          <w:t>Disgust</w:t>
+                        </w:r>
+                        <w:r>
+                          <w:rPr>
+                            <w:rFonts w:ascii="Times New Roman" w:hAnsi="Times New Roman" w:cs="Times New Roman"/>
+                            <w:sz w:val="20"/>
+                            <w:szCs w:val="20"/>
+                          </w:rPr>
+                          <w:t xml:space="preserve"> (</w:t>
+                        </w:r>
+                        <w:r>
+                          <w:rPr>
+                            <w:rFonts w:ascii="Times New Roman" w:hAnsi="Times New Roman" w:cs="Times New Roman"/>
+                            <w:sz w:val="20"/>
+                            <w:szCs w:val="20"/>
+                          </w:rPr>
+                          <w:t>299</w:t>
+                        </w:r>
+                        <w:r>
+                          <w:rPr>
+                            <w:rFonts w:ascii="Times New Roman" w:hAnsi="Times New Roman" w:cs="Times New Roman"/>
+                            <w:sz w:val="20"/>
+                            <w:szCs w:val="20"/>
+                          </w:rPr>
+                          <w:t>)</w:t>
+                        </w:r>
+                      </w:p>
+                    </w:txbxContent>
+                  </v:textbox>
+                </v:shape>
+                <v:shape id="Text Box 20" o:spid="_x0000_s1036" type="#_x0000_t202" style="position:absolute;left:36722;top:73;width:8851;height:3435;visibility:visible;mso-wrap-style:square;v-text-anchor:top" o:gfxdata="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" filled="f" stroked="f" strokeweight=".5pt">
+                  <v:textbox>
+                    <w:txbxContent>
+                      <w:p>
+                        <w:pPr>
+                          <w:rPr>
+                            <w:rFonts w:ascii="Times New Roman" w:hAnsi="Times New Roman" w:cs="Times New Roman"/>
+                            <w:sz w:val="20"/>
+                            <w:szCs w:val="20"/>
+                          </w:rPr>
+                        </w:pPr>
+                        <w:r>
+                          <w:rPr>
+                            <w:rFonts w:ascii="Times New Roman" w:hAnsi="Times New Roman" w:cs="Times New Roman"/>
+                            <w:sz w:val="20"/>
+                            <w:szCs w:val="20"/>
+                          </w:rPr>
+                          <w:t xml:space="preserve">3. </w:t>
+                        </w:r>
+                        <w:r>
+                          <w:rPr>
+                            <w:rFonts w:ascii="Times New Roman" w:hAnsi="Times New Roman" w:cs="Times New Roman"/>
+                            <w:sz w:val="20"/>
+                            <w:szCs w:val="20"/>
+                          </w:rPr>
+                          <w:t>Fear</w:t>
+                        </w:r>
+                        <w:r>
+                          <w:rPr>
+                            <w:rFonts w:ascii="Times New Roman" w:hAnsi="Times New Roman" w:cs="Times New Roman"/>
+                            <w:sz w:val="20"/>
+                            <w:szCs w:val="20"/>
+                          </w:rPr>
+                          <w:t xml:space="preserve"> (</w:t>
+                        </w:r>
+                        <w:r>
+                          <w:rPr>
+                            <w:rFonts w:ascii="Times New Roman" w:hAnsi="Times New Roman" w:cs="Times New Roman"/>
+                            <w:sz w:val="20"/>
+                            <w:szCs w:val="20"/>
+                          </w:rPr>
+                          <w:t>9</w:t>
+                        </w:r>
+                        <w:r>
+                          <w:rPr>
+                            <w:rFonts w:ascii="Times New Roman" w:hAnsi="Times New Roman" w:cs="Times New Roman"/>
+                            <w:sz w:val="20"/>
+                            <w:szCs w:val="20"/>
+                          </w:rPr>
+                          <w:t>)</w:t>
+                        </w:r>
+                      </w:p>
+                    </w:txbxContent>
+                  </v:textbox>
+                </v:shape>
+                <v:shape id="Text Box 21" o:spid="_x0000_s1037" type="#_x0000_t202" style="position:absolute;left:2048;top:17483;width:11046;height:3435;visibility:visible;mso-wrap-style:square;v-text-anchor:top" o:gfxdata="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" filled="f" stroked="f" strokeweight=".5pt">
+                  <v:textbox>
+                    <w:txbxContent>
+                      <w:p>
+                        <w:pPr>
+                          <w:rPr>
+                            <w:rFonts w:ascii="Times New Roman" w:hAnsi="Times New Roman" w:cs="Times New Roman"/>
+                            <w:sz w:val="20"/>
+                            <w:szCs w:val="20"/>
+                          </w:rPr>
+                        </w:pPr>
+                        <w:r>
+                          <w:rPr>
+                            <w:rFonts w:ascii="Times New Roman" w:hAnsi="Times New Roman" w:cs="Times New Roman"/>
+                            <w:sz w:val="20"/>
+                            <w:szCs w:val="20"/>
+                          </w:rPr>
+                          <w:t xml:space="preserve">4. </w:t>
+                        </w:r>
+                        <w:r>
+                          <w:rPr>
+                            <w:rFonts w:ascii="Times New Roman" w:hAnsi="Times New Roman" w:cs="Times New Roman"/>
+                            <w:sz w:val="20"/>
+                            <w:szCs w:val="20"/>
+                          </w:rPr>
+                          <w:t>Happy</w:t>
+                        </w:r>
+                        <w:r>
+                          <w:rPr>
+                            <w:rFonts w:ascii="Times New Roman" w:hAnsi="Times New Roman" w:cs="Times New Roman"/>
+                            <w:sz w:val="20"/>
+                            <w:szCs w:val="20"/>
+                          </w:rPr>
+                          <w:t xml:space="preserve"> (2</w:t>
+                        </w:r>
+                        <w:r>
+                          <w:rPr>
+                            <w:rFonts w:ascii="Times New Roman" w:hAnsi="Times New Roman" w:cs="Times New Roman"/>
+                            <w:sz w:val="20"/>
+                            <w:szCs w:val="20"/>
+                          </w:rPr>
+                          <w:t>5</w:t>
+                        </w:r>
+                        <w:r>
+                          <w:rPr>
+                            <w:rFonts w:ascii="Times New Roman" w:hAnsi="Times New Roman" w:cs="Times New Roman"/>
+                            <w:sz w:val="20"/>
+                            <w:szCs w:val="20"/>
+                          </w:rPr>
+                          <w:t>)</w:t>
+                        </w:r>
+                      </w:p>
+                    </w:txbxContent>
+                  </v:textbox>
+                </v:shape>
+                <v:shape id="Text Box 23" o:spid="_x0000_s1038" type="#_x0000_t202" style="position:absolute;left:18946;top:17629;width:9436;height:3435;visibility:visible;mso-wrap-style:square;v-text-anchor:top" o:gfxdata="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" filled="f" stroked="f" strokeweight=".5pt">
+                  <v:textbox>
+                    <w:txbxContent>
+                      <w:p>
+                        <w:pPr>
+                          <w:rPr>
+                            <w:rFonts w:ascii="Times New Roman" w:hAnsi="Times New Roman" w:cs="Times New Roman"/>
+                            <w:sz w:val="20"/>
+                            <w:szCs w:val="20"/>
+                          </w:rPr>
+                        </w:pPr>
+                        <w:r>
+                          <w:rPr>
+                            <w:rFonts w:ascii="Times New Roman" w:hAnsi="Times New Roman" w:cs="Times New Roman"/>
+                            <w:sz w:val="20"/>
+                            <w:szCs w:val="20"/>
+                          </w:rPr>
+                          <w:t xml:space="preserve">5. </w:t>
+                        </w:r>
+                        <w:r>
+                          <w:rPr>
+                            <w:rFonts w:ascii="Times New Roman" w:hAnsi="Times New Roman" w:cs="Times New Roman"/>
+                            <w:sz w:val="20"/>
+                            <w:szCs w:val="20"/>
+                          </w:rPr>
+                          <w:t>Sad</w:t>
+                        </w:r>
+                        <w:r>
+                          <w:rPr>
+                            <w:rFonts w:ascii="Times New Roman" w:hAnsi="Times New Roman" w:cs="Times New Roman"/>
+                            <w:sz w:val="20"/>
+                            <w:szCs w:val="20"/>
+                          </w:rPr>
+                          <w:t xml:space="preserve"> (</w:t>
+                        </w:r>
+                        <w:r>
+                          <w:rPr>
+                            <w:rFonts w:ascii="Times New Roman" w:hAnsi="Times New Roman" w:cs="Times New Roman"/>
+                            <w:sz w:val="20"/>
+                            <w:szCs w:val="20"/>
+                          </w:rPr>
+                          <w:t>70</w:t>
+                        </w:r>
+                        <w:r>
+                          <w:rPr>
+                            <w:rFonts w:ascii="Times New Roman" w:hAnsi="Times New Roman" w:cs="Times New Roman"/>
+                            <w:sz w:val="20"/>
+                            <w:szCs w:val="20"/>
+                          </w:rPr>
+                          <w:t>)</w:t>
+                        </w:r>
+                      </w:p>
+                    </w:txbxContent>
+                  </v:textbox>
+                </v:shape>
+                <v:shape id="Text Box 24" o:spid="_x0000_s1039" type="#_x0000_t202" style="position:absolute;left:34381;top:17629;width:12655;height:3435;visibility:visible;mso-wrap-style:square;v-text-anchor:top" o:gfxdata="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" filled="f" stroked="f" strokeweight=".5pt">
+                  <v:textbox>
+                    <w:txbxContent>
+                      <w:p>
+                        <w:pPr>
+                          <w:rPr>
+                            <w:rFonts w:ascii="Times New Roman" w:hAnsi="Times New Roman" w:cs="Times New Roman"/>
+                            <w:sz w:val="20"/>
+                            <w:szCs w:val="20"/>
+                          </w:rPr>
+                        </w:pPr>
+                        <w:r>
+                          <w:rPr>
+                            <w:rFonts w:ascii="Times New Roman" w:hAnsi="Times New Roman" w:cs="Times New Roman"/>
+                            <w:sz w:val="20"/>
+                            <w:szCs w:val="20"/>
+                          </w:rPr>
+                          <w:t xml:space="preserve">6. </w:t>
+                        </w:r>
+                        <w:r>
+                          <w:rPr>
+                            <w:rFonts w:ascii="Times New Roman" w:hAnsi="Times New Roman" w:cs="Times New Roman"/>
+                            <w:sz w:val="20"/>
+                            <w:szCs w:val="20"/>
+                          </w:rPr>
+                          <w:t xml:space="preserve">Surprised </w:t>
+                        </w:r>
+                        <w:r>
+                          <w:rPr>
+                            <w:rFonts w:ascii="Times New Roman" w:hAnsi="Times New Roman" w:cs="Times New Roman"/>
+                            <w:sz w:val="20"/>
+                            <w:szCs w:val="20"/>
+                          </w:rPr>
+                          <w:t>(</w:t>
+                        </w:r>
+                        <w:r>
+                          <w:rPr>
+                            <w:rFonts w:ascii="Times New Roman" w:hAnsi="Times New Roman" w:cs="Times New Roman"/>
+                            <w:sz w:val="20"/>
+                            <w:szCs w:val="20"/>
+                          </w:rPr>
+                          <w:t>81</w:t>
+                        </w:r>
+                        <w:r>
+                          <w:rPr>
+                            <w:rFonts w:ascii="Times New Roman" w:hAnsi="Times New Roman" w:cs="Times New Roman"/>
+                            <w:sz w:val="20"/>
+                            <w:szCs w:val="20"/>
+                          </w:rPr>
+                          <w:t>)</w:t>
+                        </w:r>
+                      </w:p>
+                    </w:txbxContent>
+                  </v:textbox>
+                </v:shape>
+                <v:shape id="Text Box 26" o:spid="_x0000_s1040" type="#_x0000_t202" style="position:absolute;left:18141;top:35186;width:11119;height:3435;visibility:visible;mso-wrap-style:square;v-text-anchor:top" o:gfxdata="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" filled="f" stroked="f" strokeweight=".5pt">
+                  <v:textbox>
+                    <w:txbxContent>
+                      <w:p>
+                        <w:pPr>
+                          <w:rPr>
+                            <w:rFonts w:ascii="Times New Roman" w:hAnsi="Times New Roman" w:cs="Times New Roman"/>
+                            <w:sz w:val="20"/>
+                            <w:szCs w:val="20"/>
+                          </w:rPr>
+                        </w:pPr>
+                        <w:r>
+                          <w:rPr>
+                            <w:rFonts w:ascii="Times New Roman" w:hAnsi="Times New Roman" w:cs="Times New Roman"/>
+                            <w:sz w:val="20"/>
+                            <w:szCs w:val="20"/>
+                          </w:rPr>
+                          <w:t xml:space="preserve">7. </w:t>
+                        </w:r>
+                        <w:r>
+                          <w:rPr>
+                            <w:rFonts w:ascii="Times New Roman" w:hAnsi="Times New Roman" w:cs="Times New Roman"/>
+                            <w:sz w:val="20"/>
+                            <w:szCs w:val="20"/>
+                          </w:rPr>
+                          <w:t>Neutral</w:t>
+                        </w:r>
+                        <w:r>
+                          <w:rPr>
+                            <w:rFonts w:ascii="Times New Roman" w:hAnsi="Times New Roman" w:cs="Times New Roman"/>
+                            <w:sz w:val="20"/>
+                            <w:szCs w:val="20"/>
+                          </w:rPr>
+                          <w:t xml:space="preserve"> (</w:t>
+                        </w:r>
+                        <w:r>
+                          <w:rPr>
+                            <w:rFonts w:ascii="Times New Roman" w:hAnsi="Times New Roman" w:cs="Times New Roman"/>
+                            <w:sz w:val="20"/>
+                            <w:szCs w:val="20"/>
+                          </w:rPr>
+                          <w:t>94</w:t>
+                        </w:r>
+                        <w:r>
+                          <w:rPr>
+                            <w:rFonts w:ascii="Times New Roman" w:hAnsi="Times New Roman" w:cs="Times New Roman"/>
+                            <w:sz w:val="20"/>
+                            <w:szCs w:val="20"/>
+                          </w:rPr>
+                          <w:t>)</w:t>
+                        </w:r>
+                      </w:p>
+                    </w:txbxContent>
+                  </v:textbox>
+                </v:shape>
+                <w10:wrap anchorx="margin"/>
+              </v:group>
+            </w:pict>
+          </mc:Fallback>
+        </mc:AlternateContent>
+      </w:r>
+    </w:p>
+    <w:p>
+      <w:pPr>
+        <w:pStyle w:val="NoSpacing"/>
+        <w:ind w:leftChars="150" w:left="360"/>
+        <w:jc w:val="both"/>
+        <w:rPr>
+          <w:rFonts w:ascii="標楷體" w:eastAsia="標楷體" w:hAnsi="標楷體"/>
+          <w:color w:val="000000" w:themeColor="text1"/>
+          <w:shd w:val="clear" w:color="auto" w:fill="FFFFFF"/>
+        </w:rPr>
+      </w:pPr>
+    </w:p>
+    <w:p>
+      <w:pPr>
+        <w:pStyle w:val="NoSpacing"/>
+        <w:ind w:leftChars="150" w:left="360"/>
+        <w:jc w:val="both"/>
+        <w:rPr>
+          <w:rFonts w:ascii="標楷體" w:eastAsia="標楷體" w:hAnsi="標楷體"/>
+          <w:color w:val="000000" w:themeColor="text1"/>
+          <w:shd w:val="clear" w:color="auto" w:fill="FFFFFF"/>
+        </w:rPr>
+      </w:pPr>
+    </w:p>
+    <w:p>
+      <w:pPr>
+        <w:pStyle w:val="NoSpacing"/>
+        <w:ind w:leftChars="150" w:left="360"/>
+        <w:jc w:val="both"/>
+        <w:rPr>
+          <w:rFonts w:ascii="標楷體" w:eastAsia="標楷體" w:hAnsi="標楷體"/>
+          <w:color w:val="000000" w:themeColor="text1"/>
+          <w:shd w:val="clear" w:color="auto" w:fill="FFFFFF"/>
+        </w:rPr>
+      </w:pPr>
+    </w:p>
+    <w:p>
+      <w:pPr>
+        <w:pStyle w:val="NoSpacing"/>
+        <w:ind w:leftChars="150" w:left="360"/>
+        <w:jc w:val="both"/>
+        <w:rPr>
+          <w:rFonts w:ascii="標楷體" w:eastAsia="標楷體" w:hAnsi="標楷體"/>
+          <w:color w:val="000000" w:themeColor="text1"/>
+          <w:shd w:val="clear" w:color="auto" w:fill="FFFFFF"/>
+        </w:rPr>
+      </w:pPr>
+    </w:p>
+    <w:p>
+      <w:pPr>
+        <w:pStyle w:val="NoSpacing"/>
+        <w:ind w:leftChars="150" w:left="360"/>
+        <w:jc w:val="both"/>
+        <w:rPr>
+          <w:rFonts w:ascii="標楷體" w:eastAsia="標楷體" w:hAnsi="標楷體"/>
+          <w:color w:val="000000" w:themeColor="text1"/>
+          <w:shd w:val="clear" w:color="auto" w:fill="FFFFFF"/>
+        </w:rPr>
+      </w:pPr>
+    </w:p>
+    <w:p>
+      <w:pPr>
+        <w:pStyle w:val="NoSpacing"/>
+        <w:ind w:leftChars="150" w:left="360"/>
+        <w:jc w:val="both"/>
+        <w:rPr>
+          <w:rFonts w:ascii="標楷體" w:eastAsia="標楷體" w:hAnsi="標楷體"/>
+          <w:color w:val="000000" w:themeColor="text1"/>
+          <w:shd w:val="clear" w:color="auto" w:fill="FFFFFF"/>
+        </w:rPr>
+      </w:pPr>
+    </w:p>
+    <w:p>
+      <w:pPr>
+        <w:pStyle w:val="NoSpacing"/>
+        <w:ind w:leftChars="150" w:left="360"/>
+        <w:jc w:val="both"/>
+        <w:rPr>
+          <w:rFonts w:ascii="標楷體" w:eastAsia="標楷體" w:hAnsi="標楷體"/>
+          <w:color w:val="000000" w:themeColor="text1"/>
+          <w:shd w:val="clear" w:color="auto" w:fill="FFFFFF"/>
+        </w:rPr>
+      </w:pPr>
+    </w:p>
+    <w:p>
+      <w:pPr>
+        <w:pStyle w:val="NoSpacing"/>
+        <w:ind w:leftChars="150" w:left="360"/>
+        <w:jc w:val="both"/>
+        <w:rPr>
+          <w:rFonts w:ascii="標楷體" w:eastAsia="標楷體" w:hAnsi="標楷體"/>
+          <w:color w:val="000000" w:themeColor="text1"/>
+          <w:shd w:val="clear" w:color="auto" w:fill="FFFFFF"/>
+        </w:rPr>
+      </w:pPr>
+    </w:p>
+    <w:p>
+      <w:pPr>
+        <w:pStyle w:val="NoSpacing"/>
+        <w:ind w:leftChars="150" w:left="360"/>
+        <w:jc w:val="both"/>
+        <w:rPr>
+          <w:rFonts w:ascii="標楷體" w:eastAsia="標楷體" w:hAnsi="標楷體"/>
+          <w:color w:val="000000" w:themeColor="text1"/>
+          <w:shd w:val="clear" w:color="auto" w:fill="FFFFFF"/>
+        </w:rPr>
+      </w:pPr>
+    </w:p>
+    <w:p>
+      <w:pPr>
+        <w:pStyle w:val="NoSpacing"/>
+        <w:ind w:leftChars="150" w:left="360"/>
+        <w:jc w:val="both"/>
+        <w:rPr>
+          <w:rFonts w:ascii="標楷體" w:eastAsia="標楷體" w:hAnsi="標楷體"/>
+          <w:color w:val="000000" w:themeColor="text1"/>
+          <w:shd w:val="clear" w:color="auto" w:fill="FFFFFF"/>
+        </w:rPr>
+      </w:pPr>
+    </w:p>
+    <w:p>
+      <w:pPr>
+        <w:pStyle w:val="NoSpacing"/>
+        <w:ind w:leftChars="150" w:left="360"/>
+        <w:jc w:val="both"/>
+        <w:rPr>
+          <w:rFonts w:ascii="標楷體" w:eastAsia="標楷體" w:hAnsi="標楷體"/>
+          <w:color w:val="000000" w:themeColor="text1"/>
+          <w:shd w:val="clear" w:color="auto" w:fill="FFFFFF"/>
+        </w:rPr>
+      </w:pPr>
+    </w:p>
+    <w:p>
+      <w:pPr>
+        <w:pStyle w:val="NoSpacing"/>
+        <w:ind w:leftChars="150" w:left="360"/>
+        <w:jc w:val="both"/>
+        <w:rPr>
+          <w:rFonts w:ascii="標楷體" w:eastAsia="標楷體" w:hAnsi="標楷體"/>
+          <w:color w:val="000000" w:themeColor="text1"/>
+          <w:shd w:val="clear" w:color="auto" w:fill="FFFFFF"/>
+        </w:rPr>
+      </w:pPr>
+    </w:p>
+    <w:p>
+      <w:pPr>
+        <w:pStyle w:val="NoSpacing"/>
+        <w:ind w:leftChars="150" w:left="360"/>
+        <w:jc w:val="both"/>
+        <w:rPr>
+          <w:rFonts w:ascii="標楷體" w:eastAsia="標楷體" w:hAnsi="標楷體"/>
+          <w:color w:val="000000" w:themeColor="text1"/>
+          <w:shd w:val="clear" w:color="auto" w:fill="FFFFFF"/>
+        </w:rPr>
+      </w:pPr>
+    </w:p>
+    <w:p>
+      <w:pPr>
+        <w:pStyle w:val="NoSpacing"/>
         <w:ind w:leftChars="150" w:left="360"/>
         <w:jc w:val="both"/>
         <w:rPr>
@@ -2523,25 +3750,62 @@
           <w:shd w:val="clear" w:color="auto" w:fill="FFFFFF"/>
         </w:rPr>
       </w:pPr>
-      <w:bookmarkStart w:id="0" w:name="_GoBack"/>
-      <w:bookmarkEnd w:id="0"/>
-    </w:p>
-    <w:p>
-      <w:pPr>
-        <w:pStyle w:val="a3"/>
-        <w:ind w:leftChars="100" w:left="240" w:firstLine="120"/>
-        <w:jc w:val="both"/>
-        <w:rPr>
-          <w:shd w:val="clear" w:color="auto" w:fill="FFFFFF"/>
-        </w:rPr>
-      </w:pPr>
-    </w:p>
-    <w:p>
-      <w:pPr>
-        <w:pStyle w:val="a3"/>
-        <w:ind w:leftChars="100" w:left="240" w:firstLine="120"/>
-        <w:jc w:val="both"/>
-        <w:rPr>
+    </w:p>
+    <w:p>
+      <w:pPr>
+        <w:pStyle w:val="NoSpacing"/>
+        <w:ind w:leftChars="150" w:left="360"/>
+        <w:jc w:val="both"/>
+        <w:rPr>
+          <w:rFonts w:ascii="標楷體" w:eastAsia="標楷體" w:hAnsi="標楷體"/>
+          <w:color w:val="000000" w:themeColor="text1"/>
+          <w:shd w:val="clear" w:color="auto" w:fill="FFFFFF"/>
+        </w:rPr>
+      </w:pPr>
+    </w:p>
+    <w:p>
+      <w:pPr>
+        <w:pStyle w:val="NoSpacing"/>
+        <w:ind w:leftChars="150" w:left="360"/>
+        <w:jc w:val="both"/>
+        <w:rPr>
+          <w:rFonts w:ascii="標楷體" w:eastAsia="標楷體" w:hAnsi="標楷體"/>
+          <w:color w:val="000000" w:themeColor="text1"/>
+          <w:shd w:val="clear" w:color="auto" w:fill="FFFFFF"/>
+        </w:rPr>
+      </w:pPr>
+    </w:p>
+    <w:p>
+      <w:pPr>
+        <w:pStyle w:val="NoSpacing"/>
+        <w:ind w:leftChars="150" w:left="360"/>
+        <w:jc w:val="both"/>
+        <w:rPr>
+          <w:rFonts w:ascii="標楷體" w:eastAsia="標楷體" w:hAnsi="標楷體"/>
+          <w:color w:val="000000" w:themeColor="text1"/>
+          <w:shd w:val="clear" w:color="auto" w:fill="FFFFFF"/>
+        </w:rPr>
+      </w:pPr>
+    </w:p>
+    <w:p>
+      <w:pPr>
+        <w:pStyle w:val="NoSpacing"/>
+        <w:ind w:leftChars="150" w:left="360"/>
+        <w:jc w:val="both"/>
+        <w:rPr>
+          <w:rFonts w:ascii="標楷體" w:eastAsia="標楷體" w:hAnsi="標楷體"/>
+          <w:color w:val="000000" w:themeColor="text1"/>
+          <w:shd w:val="clear" w:color="auto" w:fill="FFFFFF"/>
+        </w:rPr>
+      </w:pPr>
+    </w:p>
+    <w:p>
+      <w:pPr>
+        <w:pStyle w:val="NoSpacing"/>
+        <w:jc w:val="both"/>
+        <w:rPr>
+          <w:rFonts w:ascii="標楷體" w:eastAsia="標楷體" w:hAnsi="標楷體" w:hint="eastAsia"/>
+          <w:color w:val="000000" w:themeColor="text1"/>
           <w:shd w:val="clear" w:color="auto" w:fill="FFFFFF"/>
         </w:rPr>
       </w:pPr>
@@ -2550,11 +3814,167 @@
       <w:pPr>
         <w:widowControl/>
         <w:spacing w:after="320"/>
-        <w:jc w:val="both"/>
-        <w:rPr>
-          <w:rFonts w:ascii="新細明體" w:eastAsia="新細明體" w:hAnsi="新細明體" w:cs="新細明體"/>
-          <w:kern w:val="0"/>
-          <w:szCs w:val="24"/>
+        <w:ind w:left="480" w:firstLine="480"/>
+        <w:jc w:val="both"/>
+        <w:rPr>
+          <w:rFonts w:ascii="Times New Roman" w:eastAsia="標楷體" w:hAnsi="Times New Roman" w:cs="Times New Roman"/>
+          <w:color w:val="000000" w:themeColor="text1"/>
+          <w:kern w:val="0"/>
+          <w:szCs w:val="24"/>
+        </w:rPr>
+      </w:pPr>
+      <w:r>
+        <w:rPr>
+          <w:rFonts w:ascii="Times New Roman" w:eastAsia="標楷體" w:hAnsi="Times New Roman" w:cs="Times New Roman" w:hint="eastAsia"/>
+          <w:color w:val="000000" w:themeColor="text1"/>
+          <w:kern w:val="0"/>
+          <w:szCs w:val="24"/>
+        </w:rPr>
+        <w:t>由上面</w:t>
+      </w:r>
+      <w:r>
+        <w:rPr>
+          <w:rFonts w:ascii="Times New Roman" w:eastAsia="標楷體" w:hAnsi="Times New Roman" w:cs="Times New Roman" w:hint="eastAsia"/>
+          <w:color w:val="000000" w:themeColor="text1"/>
+          <w:kern w:val="0"/>
+          <w:szCs w:val="24"/>
+        </w:rPr>
+        <w:t>Lime</w:t>
+      </w:r>
+      <w:r>
+        <w:rPr>
+          <w:rFonts w:ascii="Times New Roman" w:eastAsia="標楷體" w:hAnsi="Times New Roman" w:cs="Times New Roman" w:hint="eastAsia"/>
+          <w:color w:val="000000" w:themeColor="text1"/>
+          <w:kern w:val="0"/>
+          <w:szCs w:val="24"/>
+        </w:rPr>
+        <w:t>的結果我們可以發現，</w:t>
+      </w:r>
+      <w:r>
+        <w:rPr>
+          <w:rFonts w:ascii="Times New Roman" w:eastAsia="標楷體" w:hAnsi="Times New Roman" w:cs="Times New Roman" w:hint="eastAsia"/>
+          <w:color w:val="000000" w:themeColor="text1"/>
+          <w:kern w:val="0"/>
+          <w:szCs w:val="24"/>
+        </w:rPr>
+        <w:t>CNN</w:t>
+      </w:r>
+      <w:r>
+        <w:rPr>
+          <w:rFonts w:ascii="Times New Roman" w:eastAsia="標楷體" w:hAnsi="Times New Roman" w:cs="Times New Roman" w:hint="eastAsia"/>
+          <w:color w:val="000000" w:themeColor="text1"/>
+          <w:kern w:val="0"/>
+          <w:szCs w:val="24"/>
+        </w:rPr>
+        <w:t>的</w:t>
+      </w:r>
+      <w:r>
+        <w:rPr>
+          <w:rFonts w:ascii="Times New Roman" w:eastAsia="標楷體" w:hAnsi="Times New Roman" w:cs="Times New Roman" w:hint="eastAsia"/>
+          <w:color w:val="000000" w:themeColor="text1"/>
+          <w:kern w:val="0"/>
+          <w:szCs w:val="24"/>
+        </w:rPr>
+        <w:t>model</w:t>
+      </w:r>
+      <w:r>
+        <w:rPr>
+          <w:rFonts w:ascii="Times New Roman" w:eastAsia="標楷體" w:hAnsi="Times New Roman" w:cs="Times New Roman" w:hint="eastAsia"/>
+          <w:color w:val="000000" w:themeColor="text1"/>
+          <w:kern w:val="0"/>
+          <w:szCs w:val="24"/>
+        </w:rPr>
+        <w:t>主要藉由眼</w:t>
+      </w:r>
+      <w:r>
+        <w:rPr>
+          <w:rFonts w:ascii="Times New Roman" w:eastAsia="標楷體" w:hAnsi="Times New Roman" w:cs="Times New Roman" w:hint="eastAsia"/>
+          <w:color w:val="000000" w:themeColor="text1"/>
+          <w:kern w:val="0"/>
+          <w:szCs w:val="24"/>
+        </w:rPr>
+        <w:t>睛</w:t>
+      </w:r>
+      <w:r>
+        <w:rPr>
+          <w:rFonts w:ascii="標楷體" w:eastAsia="標楷體" w:hAnsi="標楷體" w:cs="Times New Roman" w:hint="eastAsia"/>
+          <w:color w:val="000000" w:themeColor="text1"/>
+          <w:kern w:val="0"/>
+          <w:szCs w:val="24"/>
+        </w:rPr>
+        <w:t>、</w:t>
+      </w:r>
+      <w:r>
+        <w:rPr>
+          <w:rFonts w:ascii="Times New Roman" w:eastAsia="標楷體" w:hAnsi="Times New Roman" w:cs="Times New Roman" w:hint="eastAsia"/>
+          <w:color w:val="000000" w:themeColor="text1"/>
+          <w:kern w:val="0"/>
+          <w:szCs w:val="24"/>
+        </w:rPr>
+        <w:t>眉毛及</w:t>
+      </w:r>
+      <w:r>
+        <w:rPr>
+          <w:rFonts w:ascii="Times New Roman" w:eastAsia="標楷體" w:hAnsi="Times New Roman" w:cs="Times New Roman" w:hint="eastAsia"/>
+          <w:color w:val="000000" w:themeColor="text1"/>
+          <w:kern w:val="0"/>
+          <w:szCs w:val="24"/>
+        </w:rPr>
+        <w:t>嘴巴的</w:t>
+      </w:r>
+      <w:r>
+        <w:rPr>
+          <w:rFonts w:ascii="Times New Roman" w:eastAsia="標楷體" w:hAnsi="Times New Roman" w:cs="Times New Roman" w:hint="eastAsia"/>
+          <w:color w:val="000000" w:themeColor="text1"/>
+          <w:kern w:val="0"/>
+          <w:szCs w:val="24"/>
+        </w:rPr>
+        <w:t>樣子來辨識人類的臉部情緒。值得注意的是，編號</w:t>
+      </w:r>
+      <w:r>
+        <w:rPr>
+          <w:rFonts w:ascii="Times New Roman" w:eastAsia="標楷體" w:hAnsi="Times New Roman" w:cs="Times New Roman" w:hint="eastAsia"/>
+          <w:color w:val="000000" w:themeColor="text1"/>
+          <w:kern w:val="0"/>
+          <w:szCs w:val="24"/>
+        </w:rPr>
+        <w:t>70</w:t>
+      </w:r>
+      <w:r>
+        <w:rPr>
+          <w:rFonts w:ascii="Times New Roman" w:eastAsia="標楷體" w:hAnsi="Times New Roman" w:cs="Times New Roman" w:hint="eastAsia"/>
+          <w:color w:val="000000" w:themeColor="text1"/>
+          <w:kern w:val="0"/>
+          <w:szCs w:val="24"/>
+        </w:rPr>
+        <w:t>的難過圖片，</w:t>
+      </w:r>
+      <w:r>
+        <w:rPr>
+          <w:rFonts w:ascii="Times New Roman" w:eastAsia="標楷體" w:hAnsi="Times New Roman" w:cs="Times New Roman" w:hint="eastAsia"/>
+          <w:color w:val="000000" w:themeColor="text1"/>
+          <w:kern w:val="0"/>
+          <w:szCs w:val="24"/>
+        </w:rPr>
+        <w:t>Lime</w:t>
+      </w:r>
+      <w:r>
+        <w:rPr>
+          <w:rFonts w:ascii="Times New Roman" w:eastAsia="標楷體" w:hAnsi="Times New Roman" w:cs="Times New Roman" w:hint="eastAsia"/>
+          <w:color w:val="000000" w:themeColor="text1"/>
+          <w:kern w:val="0"/>
+          <w:szCs w:val="24"/>
+        </w:rPr>
+        <w:t>的結果竟是在頭髮的部分，稍微超出人類正常的思維。</w:t>
+      </w:r>
+    </w:p>
+    <w:p>
+      <w:pPr>
+        <w:pStyle w:val="NoSpacing"/>
+        <w:jc w:val="both"/>
+        <w:rPr>
+          <w:rFonts w:hint="eastAsia"/>
+          <w:shd w:val="clear" w:color="auto" w:fill="FFFFFF"/>
         </w:rPr>
       </w:pPr>
     </w:p>
@@ -2576,6 +3996,8 @@
           <w:szCs w:val="24"/>
         </w:rPr>
       </w:pPr>
+      <w:bookmarkStart w:id="0" w:name="_GoBack"/>
+      <w:bookmarkEnd w:id="0"/>
       <w:r>
         <w:rPr>
           <w:rFonts w:ascii="Times New Roman" w:eastAsia="標楷體" w:hAnsi="Times New Roman" w:cs="Times New Roman"/>
@@ -2594,7 +4016,7 @@
           <w:kern w:val="0"/>
           <w:szCs w:val="24"/>
         </w:rPr>
-        <w:t xml:space="preserve"> [自由發揮] 請同學自行搜尋或參考上課曾提及的內容，實作任一種方式來觀察CNN模型的訓練，並說明你的實作方法及呈現</w:t>
+        <w:t xml:space="preserve"> [自由發揮] 請同學自行搜尋或參考上課曾提及的內容，實作任一種方式來觀察</w:t>
       </w:r>
       <w:r>
         <w:rPr>
@@ -2604,7 +4026,7 @@
           <w:kern w:val="0"/>
           <w:szCs w:val="24"/>
         </w:rPr>
-        <w:t>visualization</w:t>
+        <w:t>CNN</w:t>
       </w:r>
       <w:r>
         <w:rPr>
@@ -2614,12 +4036,32 @@
           <w:kern w:val="0"/>
           <w:szCs w:val="24"/>
         </w:rPr>
+        <w:t>模型的訓練，並說明你的實作方法及呈現</w:t>
+      </w:r>
+      <w:r>
+        <w:rPr>
+          <w:rFonts w:ascii="Times New Roman" w:eastAsia="標楷體" w:hAnsi="Times New Roman" w:cs="Times New Roman"/>
+          <w:b/>
+          <w:color w:val="000000" w:themeColor="text1"/>
+          <w:kern w:val="0"/>
+          <w:szCs w:val="24"/>
+        </w:rPr>
+        <w:t>visualization</w:t>
+      </w:r>
+      <w:r>
+        <w:rPr>
+          <w:rFonts w:ascii="標楷體" w:eastAsia="標楷體" w:hAnsi="標楷體" w:cs="Times New Roman"/>
+          <w:b/>
+          <w:color w:val="000000" w:themeColor="text1"/>
+          <w:kern w:val="0"/>
+          <w:szCs w:val="24"/>
+        </w:rPr>
         <w:t>的結果。</w:t>
       </w:r>
     </w:p>
     <w:p>
       <w:pPr>
-        <w:pStyle w:val="a3"/>
+        <w:pStyle w:val="NoSpacing"/>
         <w:ind w:leftChars="150" w:left="360"/>
         <w:jc w:val="both"/>
         <w:rPr>
@@ -2639,91 +4081,91 @@
     </w:p>
     <w:p>
       <w:pPr>
-        <w:pStyle w:val="a3"/>
-        <w:ind w:leftChars="150" w:left="360"/>
-        <w:jc w:val="both"/>
-        <w:rPr>
-          <w:rFonts w:ascii="標楷體" w:eastAsia="標楷體" w:hAnsi="標楷體"/>
-          <w:color w:val="000000" w:themeColor="text1"/>
-          <w:shd w:val="clear" w:color="auto" w:fill="FFFFFF"/>
-        </w:rPr>
-      </w:pPr>
-    </w:p>
-    <w:p>
-      <w:pPr>
-        <w:pStyle w:val="a3"/>
-        <w:ind w:leftChars="150" w:left="360"/>
-        <w:jc w:val="both"/>
-        <w:rPr>
-          <w:rFonts w:ascii="標楷體" w:eastAsia="標楷體" w:hAnsi="標楷體"/>
-          <w:color w:val="000000" w:themeColor="text1"/>
-          <w:shd w:val="clear" w:color="auto" w:fill="FFFFFF"/>
-        </w:rPr>
-      </w:pPr>
-    </w:p>
-    <w:p>
-      <w:pPr>
-        <w:pStyle w:val="a3"/>
-        <w:ind w:leftChars="150" w:left="360"/>
-        <w:jc w:val="both"/>
-        <w:rPr>
-          <w:rFonts w:ascii="標楷體" w:eastAsia="標楷體" w:hAnsi="標楷體"/>
-          <w:color w:val="000000" w:themeColor="text1"/>
-          <w:shd w:val="clear" w:color="auto" w:fill="FFFFFF"/>
-        </w:rPr>
-      </w:pPr>
-    </w:p>
-    <w:p>
-      <w:pPr>
-        <w:pStyle w:val="a3"/>
-        <w:ind w:leftChars="150" w:left="360"/>
-        <w:jc w:val="both"/>
-        <w:rPr>
-          <w:rFonts w:ascii="標楷體" w:eastAsia="標楷體" w:hAnsi="標楷體"/>
-          <w:color w:val="000000" w:themeColor="text1"/>
-          <w:shd w:val="clear" w:color="auto" w:fill="FFFFFF"/>
-        </w:rPr>
-      </w:pPr>
-    </w:p>
-    <w:p>
-      <w:pPr>
-        <w:pStyle w:val="a3"/>
-        <w:ind w:leftChars="150" w:left="360"/>
-        <w:jc w:val="both"/>
-        <w:rPr>
-          <w:rFonts w:ascii="標楷體" w:eastAsia="標楷體" w:hAnsi="標楷體"/>
-          <w:color w:val="000000" w:themeColor="text1"/>
-          <w:shd w:val="clear" w:color="auto" w:fill="FFFFFF"/>
-        </w:rPr>
-      </w:pPr>
-    </w:p>
-    <w:p>
-      <w:pPr>
-        <w:pStyle w:val="a3"/>
-        <w:ind w:leftChars="150" w:left="360"/>
-        <w:jc w:val="both"/>
-        <w:rPr>
-          <w:rFonts w:ascii="標楷體" w:eastAsia="標楷體" w:hAnsi="標楷體"/>
-          <w:color w:val="000000" w:themeColor="text1"/>
-          <w:shd w:val="clear" w:color="auto" w:fill="FFFFFF"/>
-        </w:rPr>
-      </w:pPr>
-    </w:p>
-    <w:p>
-      <w:pPr>
-        <w:pStyle w:val="a3"/>
-        <w:ind w:leftChars="150" w:left="360"/>
-        <w:jc w:val="both"/>
-        <w:rPr>
-          <w:rFonts w:ascii="標楷體" w:eastAsia="標楷體" w:hAnsi="標楷體"/>
-          <w:color w:val="000000" w:themeColor="text1"/>
-          <w:shd w:val="clear" w:color="auto" w:fill="FFFFFF"/>
-        </w:rPr>
-      </w:pPr>
-    </w:p>
-    <w:p>
-      <w:pPr>
-        <w:pStyle w:val="a3"/>
+        <w:pStyle w:val="NoSpacing"/>
+        <w:ind w:leftChars="150" w:left="360"/>
+        <w:jc w:val="both"/>
+        <w:rPr>
+          <w:rFonts w:ascii="標楷體" w:eastAsia="標楷體" w:hAnsi="標楷體"/>
+          <w:color w:val="000000" w:themeColor="text1"/>
+          <w:shd w:val="clear" w:color="auto" w:fill="FFFFFF"/>
+        </w:rPr>
+      </w:pPr>
+    </w:p>
+    <w:p>
+      <w:pPr>
+        <w:pStyle w:val="NoSpacing"/>
+        <w:ind w:leftChars="150" w:left="360"/>
+        <w:jc w:val="both"/>
+        <w:rPr>
+          <w:rFonts w:ascii="標楷體" w:eastAsia="標楷體" w:hAnsi="標楷體"/>
+          <w:color w:val="000000" w:themeColor="text1"/>
+          <w:shd w:val="clear" w:color="auto" w:fill="FFFFFF"/>
+        </w:rPr>
+      </w:pPr>
+    </w:p>
+    <w:p>
+      <w:pPr>
+        <w:pStyle w:val="NoSpacing"/>
+        <w:ind w:leftChars="150" w:left="360"/>
+        <w:jc w:val="both"/>
+        <w:rPr>
+          <w:rFonts w:ascii="標楷體" w:eastAsia="標楷體" w:hAnsi="標楷體"/>
+          <w:color w:val="000000" w:themeColor="text1"/>
+          <w:shd w:val="clear" w:color="auto" w:fill="FFFFFF"/>
+        </w:rPr>
+      </w:pPr>
+    </w:p>
+    <w:p>
+      <w:pPr>
+        <w:pStyle w:val="NoSpacing"/>
+        <w:ind w:leftChars="150" w:left="360"/>
+        <w:jc w:val="both"/>
+        <w:rPr>
+          <w:rFonts w:ascii="標楷體" w:eastAsia="標楷體" w:hAnsi="標楷體"/>
+          <w:color w:val="000000" w:themeColor="text1"/>
+          <w:shd w:val="clear" w:color="auto" w:fill="FFFFFF"/>
+        </w:rPr>
+      </w:pPr>
+    </w:p>
+    <w:p>
+      <w:pPr>
+        <w:pStyle w:val="NoSpacing"/>
+        <w:ind w:leftChars="150" w:left="360"/>
+        <w:jc w:val="both"/>
+        <w:rPr>
+          <w:rFonts w:ascii="標楷體" w:eastAsia="標楷體" w:hAnsi="標楷體"/>
+          <w:color w:val="000000" w:themeColor="text1"/>
+          <w:shd w:val="clear" w:color="auto" w:fill="FFFFFF"/>
+        </w:rPr>
+      </w:pPr>
+    </w:p>
+    <w:p>
+      <w:pPr>
+        <w:pStyle w:val="NoSpacing"/>
+        <w:ind w:leftChars="150" w:left="360"/>
+        <w:jc w:val="both"/>
+        <w:rPr>
+          <w:rFonts w:ascii="標楷體" w:eastAsia="標楷體" w:hAnsi="標楷體"/>
+          <w:color w:val="000000" w:themeColor="text1"/>
+          <w:shd w:val="clear" w:color="auto" w:fill="FFFFFF"/>
+        </w:rPr>
+      </w:pPr>
+    </w:p>
+    <w:p>
+      <w:pPr>
+        <w:pStyle w:val="NoSpacing"/>
+        <w:ind w:leftChars="150" w:left="360"/>
+        <w:jc w:val="both"/>
+        <w:rPr>
+          <w:rFonts w:ascii="標楷體" w:eastAsia="標楷體" w:hAnsi="標楷體"/>
+          <w:color w:val="000000" w:themeColor="text1"/>
+          <w:shd w:val="clear" w:color="auto" w:fill="FFFFFF"/>
+        </w:rPr>
+      </w:pPr>
+    </w:p>
+    <w:p>
+      <w:pPr>
+        <w:pStyle w:val="NoSpacing"/>
         <w:ind w:leftChars="150" w:left="360"/>
         <w:jc w:val="both"/>
         <w:rPr>
@@ -2751,6 +4193,95 @@
 <file path=word/numbering.xml><?xml version="1.0" encoding="utf-8"?>
 <w:numbering xmlns:wpc="http://schemas.microsoft.com/office/word/2010/wordprocessingCanvas" xmlns:cx="http://schemas.microsoft.com/office/drawing/2014/chartex" xmlns:mc="http://schemas.openxmlformats.org/markup-compatibility/2006" xmlns:o="urn:schemas-microsoft-com:office:office" xmlns:r="http://schemas.openxmlformats.org/officeDocument/2006/relationships" xmlns:m="http://schemas.openxmlformats.org/officeDocument/2006/math" xmlns:v="urn:schemas-microsoft-com:vml" xmlns:wp14="http://schemas.microsoft.com/office/word/2010/wordprocessingDrawing" xmlns:wp="http://schemas.openxmlformats.org/drawingml/2006/wordprocessingDrawing" xmlns:w10="urn:schemas-microsoft-com:office:word" xmlns:w="http://schemas.openxmlformats.org/wordprocessingml/2006/main" xmlns:w14="http://schemas.microsoft.com/office/word/2010/wordml" xmlns:w15="http://schemas.microsoft.com/office/word/2012/wordml" xmlns:w16se="http://schemas.microsoft.com/office/word/2015/wordml/symex" xmlns:wpg="http://schemas.microsoft.com/office/word/2010/wordprocessingGroup" xmlns:wpi="http://schemas.microsoft.com/office/word/2010/wordprocessingInk" xmlns:wne="http://schemas.microsoft.com/office/word/2006/wordml" xmlns:wps="http://schemas.microsoft.com/office/word/2010/wordprocessingShape" mc:Ignorable="w14 w15 w16se wp14">
   <w:abstractNum w:abstractNumId="0" w15:restartNumberingAfterBreak="0">
+    <w:nsid w:val="044D30EE"/>
+    <w:multiLevelType w:val="hybridMultilevel"/>
+    <w:tmpl w:val="97FAD864"/>
+    <w:lvl w:ilvl="0" w:tplc="6F86E16C">
+      <w:start w:val="1"/>
+      <w:numFmt w:val="decimal"/>
+      <w:lvlText w:val="%1."/>
+      <w:lvlJc w:val="left"/>
+      <w:pPr>
+        <w:ind w:left="360" w:hanging="360"/>
+      </w:pPr>
+      <w:rPr>
+        <w:rFonts w:hint="default"/>
+      </w:rPr>
+    </w:lvl>
+    <w:lvl w:ilvl="1" w:tplc="04090019" w:tentative="1">
+      <w:start w:val="1"/>
+      <w:numFmt w:val="ideographTraditional"/>
+      <w:lvlText w:val="%2、"/>
+      <w:lvlJc w:val="left"/>
+      <w:pPr>
+        <w:ind w:left="960" w:hanging="480"/>
+      </w:pPr>
+    </w:lvl>
+    <w:lvl w:ilvl="2" w:tplc="0409001B" w:tentative="1">
+      <w:start w:val="1"/>
+      <w:numFmt w:val="lowerRoman"/>
+      <w:lvlText w:val="%3."/>
+      <w:lvlJc w:val="right"/>
+      <w:pPr>
+        <w:ind w:left="1440" w:hanging="480"/>
+      </w:pPr>
+    </w:lvl>
+    <w:lvl w:ilvl="3" w:tplc="0409000F" w:tentative="1">
+      <w:start w:val="1"/>
+      <w:numFmt w:val="decimal"/>
+      <w:lvlText w:val="%4."/>
+      <w:lvlJc w:val="left"/>
+      <w:pPr>
+        <w:ind w:left="1920" w:hanging="480"/>
+      </w:pPr>
+    </w:lvl>
+    <w:lvl w:ilvl="4" w:tplc="04090019" w:tentative="1">
+      <w:start w:val="1"/>
+      <w:numFmt w:val="ideographTraditional"/>
+      <w:lvlText w:val="%5、"/>
+      <w:lvlJc w:val="left"/>
+      <w:pPr>
+        <w:ind w:left="2400" w:hanging="480"/>
+      </w:pPr>
+    </w:lvl>
+    <w:lvl w:ilvl="5" w:tplc="0409001B" w:tentative="1">
+      <w:start w:val="1"/>
+      <w:numFmt w:val="lowerRoman"/>
+      <w:lvlText w:val="%6."/>
+      <w:lvlJc w:val="right"/>
+      <w:pPr>
+        <w:ind w:left="2880" w:hanging="480"/>
+      </w:pPr>
+    </w:lvl>
+    <w:lvl w:ilvl="6" w:tplc="0409000F" w:tentative="1">
+      <w:start w:val="1"/>
+      <w:numFmt w:val="decimal"/>
+      <w:lvlText w:val="%7."/>
+      <w:lvlJc w:val="left"/>
+      <w:pPr>
+        <w:ind w:left="3360" w:hanging="480"/>
+      </w:pPr>
+    </w:lvl>
+    <w:lvl w:ilvl="7" w:tplc="04090019" w:tentative="1">
+      <w:start w:val="1"/>
+      <w:numFmt w:val="ideographTraditional"/>
+      <w:lvlText w:val="%8、"/>
+      <w:lvlJc w:val="left"/>
+      <w:pPr>
+        <w:ind w:left="3840" w:hanging="480"/>
+      </w:pPr>
+    </w:lvl>
+    <w:lvl w:ilvl="8" w:tplc="0409001B" w:tentative="1">
+      <w:start w:val="1"/>
+      <w:numFmt w:val="lowerRoman"/>
+      <w:lvlText w:val="%9."/>
+      <w:lvlJc w:val="right"/>
+      <w:pPr>
+        <w:ind w:left="4320" w:hanging="480"/>
+      </w:pPr>
+    </w:lvl>
+  </w:abstractNum>
+  <w:abstractNum w:abstractNumId="1" w15:restartNumberingAfterBreak="0">
     <w:nsid w:val="20976FCD"/>
     <w:multiLevelType w:val="multilevel"/>
     <w:tmpl w:val="BC9A1B16"/>
@@ -2863,7 +4394,7 @@
       </w:pPr>
     </w:lvl>
   </w:abstractNum>
-  <w:abstractNum w:abstractNumId="1" w15:restartNumberingAfterBreak="0">
+  <w:abstractNum w:abstractNumId="2" w15:restartNumberingAfterBreak="0">
     <w:nsid w:val="2D5A15EC"/>
     <w:multiLevelType w:val="hybridMultilevel"/>
     <w:tmpl w:val="5888D166"/>
@@ -2978,7 +4509,7 @@
       </w:rPr>
     </w:lvl>
   </w:abstractNum>
-  <w:abstractNum w:abstractNumId="2" w15:restartNumberingAfterBreak="0">
+  <w:abstractNum w:abstractNumId="3" w15:restartNumberingAfterBreak="0">
     <w:nsid w:val="512C4ECD"/>
     <w:multiLevelType w:val="multilevel"/>
     <w:tmpl w:val="94AACBC0"/>
@@ -3091,7 +4622,7 @@
       </w:pPr>
     </w:lvl>
   </w:abstractNum>
-  <w:abstractNum w:abstractNumId="3" w15:restartNumberingAfterBreak="0">
+  <w:abstractNum w:abstractNumId="4" w15:restartNumberingAfterBreak="0">
     <w:nsid w:val="596A7D7D"/>
     <w:multiLevelType w:val="multilevel"/>
     <w:tmpl w:val="E96C6C6A"/>
@@ -3204,7 +4735,7 @@
       </w:pPr>
     </w:lvl>
   </w:abstractNum>
-  <w:abstractNum w:abstractNumId="4" w15:restartNumberingAfterBreak="0">
+  <w:abstractNum w:abstractNumId="5" w15:restartNumberingAfterBreak="0">
     <w:nsid w:val="6B530DF0"/>
     <w:multiLevelType w:val="hybridMultilevel"/>
     <w:tmpl w:val="C526D1BE"/>
@@ -3317,7 +4848,7 @@
       </w:rPr>
     </w:lvl>
   </w:abstractNum>
-  <w:abstractNum w:abstractNumId="5" w15:restartNumberingAfterBreak="0">
+  <w:abstractNum w:abstractNumId="6" w15:restartNumberingAfterBreak="0">
     <w:nsid w:val="73C17556"/>
     <w:multiLevelType w:val="multilevel"/>
     <w:tmpl w:val="7CBA7792"/>
@@ -3431,9 +4962,19 @@
     </w:lvl>
   </w:abstractNum>
   <w:num w:numId="1">
-    <w:abstractNumId w:val="5"/>
+    <w:abstractNumId w:val="6"/>
   </w:num>
   <w:num w:numId="2">
+    <w:abstractNumId w:val="4"/>
+    <w:lvlOverride w:ilvl="0">
+      <w:lvl w:ilvl="0">
+        <w:numFmt w:val="decimal"/>
+        <w:lvlText w:val="%1."/>
+        <w:lvlJc w:val="left"/>
+      </w:lvl>
+    </w:lvlOverride>
+  </w:num>
+  <w:num w:numId="3">
     <w:abstractNumId w:val="3"/>
     <w:lvlOverride w:ilvl="0">
       <w:lvl w:ilvl="0">
@@ -3443,18 +4984,8 @@
       </w:lvl>
     </w:lvlOverride>
   </w:num>
-  <w:num w:numId="3">
-    <w:abstractNumId w:val="2"/>
-    <w:lvlOverride w:ilvl="0">
-      <w:lvl w:ilvl="0">
-        <w:numFmt w:val="decimal"/>
-        <w:lvlText w:val="%1."/>
-        <w:lvlJc w:val="left"/>
-      </w:lvl>
-    </w:lvlOverride>
-  </w:num>
   <w:num w:numId="4">
-    <w:abstractNumId w:val="0"/>
+    <w:abstractNumId w:val="1"/>
     <w:lvlOverride w:ilvl="0">
       <w:lvl w:ilvl="0">
         <w:numFmt w:val="decimal"/>
@@ -3464,10 +4995,13 @@
     </w:lvlOverride>
   </w:num>
   <w:num w:numId="5">
-    <w:abstractNumId w:val="4"/>
+    <w:abstractNumId w:val="5"/>
   </w:num>
   <w:num w:numId="6">
-    <w:abstractNumId w:val="1"/>
+    <w:abstractNumId w:val="2"/>
+  </w:num>
+  <w:num w:numId="7">
+    <w:abstractNumId w:val="0"/>
   </w:num>
 </w:numbering>
 </file>
@@ -3859,20 +5393,20 @@
     <w:lsdException w:name="List Table 6 Colorful Accent 6" w:uiPriority="51"/>
     <w:lsdException w:name="List Table 7 Colorful Accent 6" w:uiPriority="52"/>
   </w:latentStyles>
-  <w:style w:type="paragraph" w:default="1" w:styleId="a">
+  <w:style w:type="paragraph" w:default="1" w:styleId="Normal">
     <w:name w:val="Normal"/>
     <w:qFormat/>
     <w:pPr>
       <w:widowControl w:val="0"/>
     </w:pPr>
   </w:style>
-  <w:style w:type="character" w:default="1" w:styleId="a0">
+  <w:style w:type="character" w:default="1" w:styleId="DefaultParagraphFont">
     <w:name w:val="Default Paragraph Font"/>
     <w:uiPriority w:val="1"/>
     <w:semiHidden/>
     <w:unhideWhenUsed/>
   </w:style>
-  <w:style w:type="table" w:default="1" w:styleId="a1">
+  <w:style w:type="table" w:default="1" w:styleId="TableNormal">
     <w:name w:val="Normal Table"/>
     <w:uiPriority w:val="99"/>
     <w:semiHidden/>
@@ -3887,15 +5421,15 @@
       </w:tblCellMar>
     </w:tblPr>
   </w:style>
-  <w:style w:type="numbering" w:default="1" w:styleId="a2">
+  <w:style w:type="numbering" w:default="1" w:styleId="NoList">
     <w:name w:val="No List"/>
     <w:uiPriority w:val="99"/>
     <w:semiHidden/>
     <w:unhideWhenUsed/>
   </w:style>
-  <w:style w:type="paragraph" w:styleId="Web">
+  <w:style w:type="paragraph" w:styleId="NormalWeb">
     <w:name w:val="Normal (Web)"/>
-    <w:basedOn w:val="a"/>
+    <w:basedOn w:val="Normal"/>
     <w:uiPriority w:val="99"/>
     <w:semiHidden/>
     <w:unhideWhenUsed/>
@@ -3912,16 +5446,26 @@
   </w:style>
   <w:style w:type="character" w:customStyle="1" w:styleId="apple-tab-span">
     <w:name w:val="apple-tab-span"/>
-    <w:basedOn w:val="a0"/>
+    <w:basedOn w:val="DefaultParagraphFont"/>
     <w:rsid w:val="00625316"/>
   </w:style>
-  <w:style w:type="paragraph" w:styleId="a3">
+  <w:style w:type="paragraph" w:styleId="NoSpacing">
     <w:name w:val="No Spacing"/>
     <w:uiPriority w:val="1"/>
     <w:qFormat/>
     <w:rsid w:val="00625316"/>
     <w:pPr>
       <w:widowControl w:val="0"/>
+    </w:pPr>
+  </w:style>
+  <w:style w:type="paragraph" w:styleId="ListParagraph">
+    <w:name w:val="List Paragraph"/>
+    <w:basedOn w:val="Normal"/>
+    <w:uiPriority w:val="34"/>
+    <w:qFormat/>
+    <w:rsid w:val="003B7919"/>
+    <w:pPr>
+      <w:ind w:leftChars="200" w:left="480"/>
     </w:pPr>
   </w:style>
 </w:styles>

</xml_diff>